<commit_message>
Added more database functions; added sequence importing to CLI.
</commit_message>
<xml_diff>
--- a/doc/ElixysWebServerInterface.docx
+++ b/doc/ElixysWebServerInterface.docx
@@ -1938,10 +1938,10 @@
       <w:pPr>
         <w:pStyle w:val="Heading1"/>
       </w:pPr>
-      <w:bookmarkStart w:id="2" w:name="_Toc296991173"/>
+      <w:bookmarkStart w:id="2" w:name="_Toc296991175"/>
       <w:r>
         <w:lastRenderedPageBreak/>
-        <w:t>User</w:t>
+        <w:t>Server State</w:t>
       </w:r>
       <w:bookmarkEnd w:id="2"/>
     </w:p>
@@ -1953,7 +1953,7 @@
           <w:rFonts w:ascii="Courier New" w:hAnsi="Courier New" w:cs="Courier New"/>
           <w:b/>
         </w:rPr>
-        <w:t>SaveUser</w:t>
+        <w:t>GetServerState</w:t>
       </w:r>
       <w:proofErr w:type="spellEnd"/>
       <w:r>
@@ -1972,7 +1972,7 @@
         <w:t>)</w:t>
       </w:r>
       <w:r>
-        <w:t xml:space="preserve"> – Creates a new user in the system or updates an existing user.</w:t>
+        <w:t xml:space="preserve"> – Returns the state of the server.</w:t>
       </w:r>
     </w:p>
     <w:p>
@@ -1989,21 +1989,12 @@
         </w:numPr>
       </w:pPr>
       <w:r>
-        <w:t xml:space="preserve">Username – Name of the </w:t>
-      </w:r>
-      <w:r>
-        <w:t xml:space="preserve">current </w:t>
-      </w:r>
-      <w:r>
-        <w:t>user.</w:t>
-      </w:r>
-      <w:r>
-        <w:t xml:space="preserve">  If this name corresponds to an existing user then that user will be u</w:t>
-      </w:r>
-      <w:bookmarkStart w:id="3" w:name="_GoBack"/>
-      <w:bookmarkEnd w:id="3"/>
-      <w:r>
-        <w:t>pdated, otherwise a new user will be created.</w:t>
+        <w:t>Username – Name of the current user.</w:t>
+      </w:r>
+    </w:p>
+    <w:p>
+      <w:r>
+        <w:t>Returns:</w:t>
       </w:r>
     </w:p>
     <w:p>
@@ -2015,7 +2006,86 @@
         </w:numPr>
       </w:pPr>
       <w:r>
-        <w:t>Password – MD5 hash of the user’s password if (1) this is a new user or (2) the user’s password is being changed.  This field can be blank otherwise.</w:t>
+        <w:t>Run</w:t>
+      </w:r>
+      <w:r>
+        <w:t xml:space="preserve"> status:</w:t>
+      </w:r>
+    </w:p>
+    <w:p>
+      <w:pPr>
+        <w:pStyle w:val="ListParagraph"/>
+        <w:numPr>
+          <w:ilvl w:val="1"/>
+          <w:numId w:val="1"/>
+        </w:numPr>
+      </w:pPr>
+      <w:r>
+        <w:t>Mode – Run mode.  Return values include “idle”, “</w:t>
+      </w:r>
+      <w:proofErr w:type="spellStart"/>
+      <w:r>
+        <w:t>runsequence</w:t>
+      </w:r>
+      <w:proofErr w:type="spellEnd"/>
+      <w:r>
+        <w:t>” and “</w:t>
+      </w:r>
+      <w:proofErr w:type="spellStart"/>
+      <w:r>
+        <w:t>manualrun</w:t>
+      </w:r>
+      <w:proofErr w:type="spellEnd"/>
+      <w:r>
+        <w:t>”.</w:t>
+      </w:r>
+    </w:p>
+    <w:p>
+      <w:pPr>
+        <w:pStyle w:val="ListParagraph"/>
+        <w:numPr>
+          <w:ilvl w:val="1"/>
+          <w:numId w:val="1"/>
+        </w:numPr>
+      </w:pPr>
+      <w:r>
+        <w:t>Sequence ID – ID of the currently running sequence.</w:t>
+      </w:r>
+    </w:p>
+    <w:p>
+      <w:pPr>
+        <w:pStyle w:val="ListParagraph"/>
+        <w:numPr>
+          <w:ilvl w:val="1"/>
+          <w:numId w:val="1"/>
+        </w:numPr>
+      </w:pPr>
+      <w:r>
+        <w:t>Username – Name of the user that is operating the system.</w:t>
+      </w:r>
+    </w:p>
+    <w:p>
+      <w:pPr>
+        <w:pStyle w:val="ListParagraph"/>
+        <w:numPr>
+          <w:ilvl w:val="1"/>
+          <w:numId w:val="1"/>
+        </w:numPr>
+      </w:pPr>
+      <w:r>
+        <w:t>Status – String describing the current system status (e.g. “Reacting, 8:23 minutes”).</w:t>
+      </w:r>
+    </w:p>
+    <w:p>
+      <w:pPr>
+        <w:pStyle w:val="ListParagraph"/>
+        <w:numPr>
+          <w:ilvl w:val="1"/>
+          <w:numId w:val="1"/>
+        </w:numPr>
+      </w:pPr>
+      <w:r>
+        <w:t>Active reactor – The active reactor number.</w:t>
       </w:r>
     </w:p>
     <w:p>
@@ -2027,128 +2097,502 @@
         </w:numPr>
       </w:pPr>
       <w:r>
-        <w:t>User access string – String describing the user’s desired access level if (1) this is a new user or (2) the user’s access level is being changed.   This field can be blank otherwise.</w:t>
-      </w:r>
-      <w:r>
-        <w:t xml:space="preserve">  This string must match a predefined user access level</w:t>
-      </w:r>
-      <w:r>
-        <w:t xml:space="preserve"> as returned by </w:t>
+        <w:t>Hardware state:</w:t>
+      </w:r>
+    </w:p>
+    <w:p>
+      <w:pPr>
+        <w:pStyle w:val="ListParagraph"/>
+        <w:numPr>
+          <w:ilvl w:val="1"/>
+          <w:numId w:val="1"/>
+        </w:numPr>
+      </w:pPr>
+      <w:r>
+        <w:t xml:space="preserve">Pressure regulators – </w:t>
+      </w:r>
+      <w:r>
+        <w:t>D</w:t>
+      </w:r>
+      <w:r>
+        <w:t xml:space="preserve">etails </w:t>
+      </w:r>
+      <w:r>
+        <w:t>of each</w:t>
+      </w:r>
+      <w:r>
+        <w:t xml:space="preserve"> pressure regulator</w:t>
+      </w:r>
+      <w:r>
+        <w:t xml:space="preserve"> in the system:</w:t>
+      </w:r>
+    </w:p>
+    <w:p>
+      <w:pPr>
+        <w:pStyle w:val="ListParagraph"/>
+        <w:numPr>
+          <w:ilvl w:val="2"/>
+          <w:numId w:val="1"/>
+        </w:numPr>
+      </w:pPr>
+      <w:r>
+        <w:t>Name – String describing the pressure regulator (e.g. “Main value pressure”).</w:t>
+      </w:r>
+    </w:p>
+    <w:p>
+      <w:pPr>
+        <w:pStyle w:val="ListParagraph"/>
+        <w:numPr>
+          <w:ilvl w:val="2"/>
+          <w:numId w:val="1"/>
+        </w:numPr>
+      </w:pPr>
+      <w:r>
+        <w:t>Set pressure – The target pressure in millimeters of mercury.</w:t>
+      </w:r>
+    </w:p>
+    <w:p>
+      <w:pPr>
+        <w:pStyle w:val="ListParagraph"/>
+        <w:numPr>
+          <w:ilvl w:val="2"/>
+          <w:numId w:val="1"/>
+        </w:numPr>
+      </w:pPr>
+      <w:r>
+        <w:t>Actual pressure – The actual pressure in millimeters of mercury.</w:t>
+      </w:r>
+    </w:p>
+    <w:p>
+      <w:pPr>
+        <w:pStyle w:val="ListParagraph"/>
+        <w:numPr>
+          <w:ilvl w:val="1"/>
+          <w:numId w:val="1"/>
+        </w:numPr>
+      </w:pPr>
+      <w:r>
+        <w:t>Cooling –</w:t>
+      </w:r>
+      <w:r>
+        <w:t xml:space="preserve"> Boolean values that s</w:t>
+      </w:r>
+      <w:r>
+        <w:t xml:space="preserve">pecifies </w:t>
+      </w:r>
+      <w:r>
+        <w:t>if the</w:t>
+      </w:r>
+      <w:r>
+        <w:t xml:space="preserve"> cooling system</w:t>
+      </w:r>
+      <w:r>
+        <w:t xml:space="preserve"> is on</w:t>
+      </w:r>
+      <w:r>
+        <w:t>.</w:t>
+      </w:r>
+    </w:p>
+    <w:p>
+      <w:pPr>
+        <w:pStyle w:val="ListParagraph"/>
+        <w:numPr>
+          <w:ilvl w:val="1"/>
+          <w:numId w:val="1"/>
+        </w:numPr>
+      </w:pPr>
+      <w:r>
+        <w:t xml:space="preserve">Vacuum – </w:t>
+      </w:r>
+      <w:r>
+        <w:t xml:space="preserve">Boolean value that specifies if the </w:t>
+      </w:r>
+      <w:r>
+        <w:t>vacuum system</w:t>
+      </w:r>
+      <w:r>
+        <w:t xml:space="preserve"> is on.</w:t>
+      </w:r>
+    </w:p>
+    <w:p>
+      <w:pPr>
+        <w:pStyle w:val="ListParagraph"/>
+        <w:numPr>
+          <w:ilvl w:val="1"/>
+          <w:numId w:val="1"/>
+        </w:numPr>
+      </w:pPr>
+      <w:r>
+        <w:t xml:space="preserve">Door – </w:t>
+      </w:r>
+      <w:r>
+        <w:t>Boolean value that s</w:t>
+      </w:r>
+      <w:r>
+        <w:t xml:space="preserve">pecifies </w:t>
+      </w:r>
+      <w:r>
+        <w:t>i</w:t>
+      </w:r>
+      <w:r>
+        <w:t>f the main door</w:t>
+      </w:r>
+      <w:r>
+        <w:t xml:space="preserve"> is open</w:t>
+      </w:r>
+      <w:r>
+        <w:t>.</w:t>
+      </w:r>
+    </w:p>
+    <w:p>
+      <w:pPr>
+        <w:pStyle w:val="ListParagraph"/>
+        <w:numPr>
+          <w:ilvl w:val="1"/>
+          <w:numId w:val="1"/>
+        </w:numPr>
+      </w:pPr>
+      <w:r>
+        <w:t xml:space="preserve">Reagent Robot – </w:t>
+      </w:r>
+      <w:r>
+        <w:t>Details of the reagent robot:</w:t>
+      </w:r>
+    </w:p>
+    <w:p>
+      <w:pPr>
+        <w:pStyle w:val="ListParagraph"/>
+        <w:numPr>
+          <w:ilvl w:val="2"/>
+          <w:numId w:val="1"/>
+        </w:numPr>
+      </w:pPr>
+      <w:r>
+        <w:t>Position – Descriptive string of the robot position.</w:t>
+      </w:r>
+    </w:p>
+    <w:p>
+      <w:pPr>
+        <w:pStyle w:val="ListParagraph"/>
+        <w:numPr>
+          <w:ilvl w:val="2"/>
+          <w:numId w:val="1"/>
+        </w:numPr>
+      </w:pPr>
+      <w:r>
+        <w:t xml:space="preserve">Raw </w:t>
+      </w:r>
+      <w:r>
+        <w:t xml:space="preserve">X – Gives the </w:t>
+      </w:r>
+      <w:r>
+        <w:t xml:space="preserve">raw </w:t>
+      </w:r>
+      <w:r>
+        <w:t>X position of the robot in millimeters.</w:t>
+      </w:r>
+    </w:p>
+    <w:p>
+      <w:pPr>
+        <w:pStyle w:val="ListParagraph"/>
+        <w:numPr>
+          <w:ilvl w:val="2"/>
+          <w:numId w:val="1"/>
+        </w:numPr>
+      </w:pPr>
+      <w:r>
+        <w:t xml:space="preserve">Raw </w:t>
+      </w:r>
+      <w:r>
+        <w:t xml:space="preserve">Y – Gives the </w:t>
+      </w:r>
+      <w:r>
+        <w:t xml:space="preserve">raw </w:t>
+      </w:r>
+      <w:r>
+        <w:t>Y position of the robot in millimeters.</w:t>
+      </w:r>
+    </w:p>
+    <w:p>
+      <w:pPr>
+        <w:pStyle w:val="ListParagraph"/>
+        <w:numPr>
+          <w:ilvl w:val="2"/>
+          <w:numId w:val="1"/>
+        </w:numPr>
+      </w:pPr>
+      <w:r>
+        <w:t>Actuator – String that specifies the state of the actuator.  Possible values are “up”, “down” and “indeterminate”.</w:t>
+      </w:r>
+    </w:p>
+    <w:p>
+      <w:pPr>
+        <w:pStyle w:val="ListParagraph"/>
+        <w:numPr>
+          <w:ilvl w:val="2"/>
+          <w:numId w:val="1"/>
+        </w:numPr>
+      </w:pPr>
+      <w:r>
+        <w:t>Gripper – Boolean value that specifies if the robot gripper is closed.</w:t>
+      </w:r>
+    </w:p>
+    <w:p>
+      <w:pPr>
+        <w:pStyle w:val="ListParagraph"/>
+        <w:numPr>
+          <w:ilvl w:val="1"/>
+          <w:numId w:val="1"/>
+        </w:numPr>
+      </w:pPr>
+      <w:r>
+        <w:t>Rea</w:t>
+      </w:r>
+      <w:r>
+        <w:t>ctors – Details of each reactor:</w:t>
+      </w:r>
+    </w:p>
+    <w:p>
+      <w:pPr>
+        <w:pStyle w:val="ListParagraph"/>
+        <w:numPr>
+          <w:ilvl w:val="2"/>
+          <w:numId w:val="1"/>
+        </w:numPr>
+      </w:pPr>
+      <w:r>
+        <w:t>Number – The reactor number.</w:t>
+      </w:r>
+    </w:p>
+    <w:p>
+      <w:pPr>
+        <w:pStyle w:val="ListParagraph"/>
+        <w:numPr>
+          <w:ilvl w:val="2"/>
+          <w:numId w:val="1"/>
+        </w:numPr>
+      </w:pPr>
+      <w:r>
+        <w:t>Set temperature – The set temperature of the reactor in degrees Celsius.</w:t>
+      </w:r>
+    </w:p>
+    <w:p>
+      <w:pPr>
+        <w:pStyle w:val="ListParagraph"/>
+        <w:numPr>
+          <w:ilvl w:val="2"/>
+          <w:numId w:val="1"/>
+        </w:numPr>
+      </w:pPr>
+      <w:r>
+        <w:t>Actual temperature – The actual temperature of the reactor in degrees Celsius.</w:t>
+      </w:r>
+    </w:p>
+    <w:p>
+      <w:pPr>
+        <w:pStyle w:val="ListParagraph"/>
+        <w:numPr>
+          <w:ilvl w:val="2"/>
+          <w:numId w:val="1"/>
+        </w:numPr>
+      </w:pPr>
+      <w:r>
+        <w:t>Position – The reactor position.</w:t>
+      </w:r>
+    </w:p>
+    <w:p>
+      <w:pPr>
+        <w:pStyle w:val="ListParagraph"/>
+        <w:numPr>
+          <w:ilvl w:val="2"/>
+          <w:numId w:val="1"/>
+        </w:numPr>
+      </w:pPr>
+      <w:r>
+        <w:t>Vial – The vial state.  Possible values are “up”, “down” and “indeterminate”.</w:t>
+      </w:r>
+    </w:p>
+    <w:p>
+      <w:pPr>
+        <w:pStyle w:val="ListParagraph"/>
+        <w:numPr>
+          <w:ilvl w:val="2"/>
+          <w:numId w:val="1"/>
+        </w:numPr>
+      </w:pPr>
+      <w:r>
+        <w:t xml:space="preserve">Activity – The last know radiation activity level of the active reactor in </w:t>
       </w:r>
       <w:proofErr w:type="spellStart"/>
-      <w:proofErr w:type="gramStart"/>
-      <w:r>
-        <w:rPr>
-          <w:rFonts w:ascii="Courier New" w:hAnsi="Courier New" w:cs="Courier New"/>
-          <w:b/>
-        </w:rPr>
-        <w:t>GetUserAccessLevels</w:t>
+      <w:r>
+        <w:t>millicuries</w:t>
       </w:r>
       <w:proofErr w:type="spellEnd"/>
       <w:r>
-        <w:rPr>
-          <w:rFonts w:ascii="Courier New" w:hAnsi="Courier New" w:cs="Courier New"/>
-          <w:b/>
-        </w:rPr>
-        <w:t>(</w:t>
-      </w:r>
-      <w:proofErr w:type="gramEnd"/>
-      <w:r>
-        <w:rPr>
-          <w:rFonts w:ascii="Courier New" w:hAnsi="Courier New" w:cs="Courier New"/>
-          <w:b/>
-        </w:rPr>
-        <w:t>)</w:t>
-      </w:r>
-      <w:r>
         <w:t>.</w:t>
       </w:r>
     </w:p>
     <w:p>
-      <w:r>
-        <w:t>Returns:</w:t>
-      </w:r>
-    </w:p>
-    <w:p>
-      <w:pPr>
-        <w:pStyle w:val="ListParagraph"/>
-        <w:numPr>
-          <w:ilvl w:val="0"/>
-          <w:numId w:val="1"/>
-        </w:numPr>
-      </w:pPr>
-      <w:r>
-        <w:t>Result – Boolean value (true on success, false otherwise).</w:t>
-      </w:r>
-    </w:p>
-    <w:p>
-      <w:proofErr w:type="spellStart"/>
-      <w:proofErr w:type="gramStart"/>
-      <w:r>
-        <w:rPr>
-          <w:rFonts w:ascii="Courier New" w:hAnsi="Courier New" w:cs="Courier New"/>
-          <w:b/>
-        </w:rPr>
-        <w:t>DeleteUser</w:t>
-      </w:r>
-      <w:proofErr w:type="spellEnd"/>
-      <w:r>
-        <w:rPr>
-          <w:rFonts w:ascii="Courier New" w:hAnsi="Courier New" w:cs="Courier New"/>
-          <w:b/>
-        </w:rPr>
-        <w:t>(</w:t>
-      </w:r>
-      <w:proofErr w:type="gramEnd"/>
-      <w:r>
-        <w:rPr>
-          <w:rFonts w:ascii="Courier New" w:hAnsi="Courier New" w:cs="Courier New"/>
-          <w:b/>
-        </w:rPr>
-        <w:t>)</w:t>
-      </w:r>
-      <w:r>
-        <w:t xml:space="preserve"> – Deletes the specified user from the system.</w:t>
-      </w:r>
-    </w:p>
-    <w:p>
-      <w:r>
-        <w:t>Parameters:</w:t>
-      </w:r>
-    </w:p>
-    <w:p>
-      <w:pPr>
-        <w:pStyle w:val="ListParagraph"/>
-        <w:numPr>
-          <w:ilvl w:val="0"/>
-          <w:numId w:val="1"/>
-        </w:numPr>
-      </w:pPr>
-      <w:r>
-        <w:t xml:space="preserve">Username – Name of the </w:t>
-      </w:r>
-      <w:r>
-        <w:t xml:space="preserve">current </w:t>
-      </w:r>
-      <w:r>
-        <w:t>user.</w:t>
-      </w:r>
-    </w:p>
-    <w:p>
-      <w:r>
-        <w:t>Returns:</w:t>
-      </w:r>
-    </w:p>
-    <w:p>
-      <w:pPr>
-        <w:pStyle w:val="ListParagraph"/>
-        <w:numPr>
-          <w:ilvl w:val="0"/>
-          <w:numId w:val="1"/>
-        </w:numPr>
-      </w:pPr>
-      <w:r>
-        <w:t>Result – Boolean value (true on success, false otherwise).</w:t>
+      <w:pPr>
+        <w:pStyle w:val="ListParagraph"/>
+        <w:numPr>
+          <w:ilvl w:val="2"/>
+          <w:numId w:val="1"/>
+        </w:numPr>
+      </w:pPr>
+      <w:r>
+        <w:t>Activity time – The time the activity was last measured.</w:t>
+      </w:r>
+    </w:p>
+    <w:p>
+      <w:pPr>
+        <w:pStyle w:val="ListParagraph"/>
+        <w:numPr>
+          <w:ilvl w:val="2"/>
+          <w:numId w:val="1"/>
+        </w:numPr>
+      </w:pPr>
+      <w:r>
+        <w:t xml:space="preserve">Evaporation valves – </w:t>
+      </w:r>
+      <w:r>
+        <w:t>V</w:t>
+      </w:r>
+      <w:r>
+        <w:t xml:space="preserve">alue that specifies if the </w:t>
+      </w:r>
+      <w:r>
+        <w:t>evaporation values (nitrogen and vacuum)</w:t>
+      </w:r>
+      <w:r>
+        <w:t xml:space="preserve"> are open</w:t>
+      </w:r>
+      <w:r>
+        <w:t>.</w:t>
+      </w:r>
+      <w:r>
+        <w:t xml:space="preserve">  Possible values are “open” and “closed”.</w:t>
+      </w:r>
+    </w:p>
+    <w:p>
+      <w:pPr>
+        <w:pStyle w:val="ListParagraph"/>
+        <w:numPr>
+          <w:ilvl w:val="2"/>
+          <w:numId w:val="1"/>
+        </w:numPr>
+      </w:pPr>
+      <w:r>
+        <w:t xml:space="preserve">Transfer valve – </w:t>
+      </w:r>
+      <w:r>
+        <w:t>V</w:t>
+      </w:r>
+      <w:r>
+        <w:t xml:space="preserve">alue that specifies </w:t>
+      </w:r>
+      <w:r>
+        <w:t>the state of the</w:t>
+      </w:r>
+      <w:r>
+        <w:t xml:space="preserve"> </w:t>
+      </w:r>
+      <w:r>
+        <w:t>transfer valve.</w:t>
+      </w:r>
+    </w:p>
+    <w:p>
+      <w:pPr>
+        <w:pStyle w:val="ListParagraph"/>
+        <w:numPr>
+          <w:ilvl w:val="2"/>
+          <w:numId w:val="1"/>
+        </w:numPr>
+      </w:pPr>
+      <w:r>
+        <w:lastRenderedPageBreak/>
+        <w:t xml:space="preserve">Reagent 1 transfer valve – </w:t>
+      </w:r>
+      <w:r>
+        <w:t xml:space="preserve">Value that specifies the state of the </w:t>
+      </w:r>
+      <w:r>
+        <w:t>first reagent transfer valve.</w:t>
+      </w:r>
+    </w:p>
+    <w:p>
+      <w:pPr>
+        <w:pStyle w:val="ListParagraph"/>
+        <w:numPr>
+          <w:ilvl w:val="2"/>
+          <w:numId w:val="1"/>
+        </w:numPr>
+      </w:pPr>
+      <w:r>
+        <w:t xml:space="preserve">Reagent 2 transfer valve – </w:t>
+      </w:r>
+      <w:r>
+        <w:t xml:space="preserve">Value that specifies the state of the </w:t>
+      </w:r>
+      <w:r>
+        <w:t xml:space="preserve">second </w:t>
+      </w:r>
+      <w:r>
+        <w:t>reagent transfer valve.</w:t>
+      </w:r>
+    </w:p>
+    <w:p>
+      <w:pPr>
+        <w:pStyle w:val="ListParagraph"/>
+        <w:numPr>
+          <w:ilvl w:val="2"/>
+          <w:numId w:val="1"/>
+        </w:numPr>
+      </w:pPr>
+      <w:r>
+        <w:t xml:space="preserve">Stopcock 1 valve – </w:t>
+      </w:r>
+      <w:r>
+        <w:t xml:space="preserve">Value that specifies the state of the </w:t>
+      </w:r>
+      <w:r>
+        <w:t>first stopcock valve.</w:t>
+      </w:r>
+    </w:p>
+    <w:p>
+      <w:pPr>
+        <w:pStyle w:val="ListParagraph"/>
+        <w:numPr>
+          <w:ilvl w:val="2"/>
+          <w:numId w:val="1"/>
+        </w:numPr>
+      </w:pPr>
+      <w:r>
+        <w:t xml:space="preserve">Stopcock 2 valve – </w:t>
+      </w:r>
+      <w:r>
+        <w:t xml:space="preserve">Value that specifies the state of the </w:t>
+      </w:r>
+      <w:r>
+        <w:t>second stopcock valve.</w:t>
+      </w:r>
+    </w:p>
+    <w:p>
+      <w:pPr>
+        <w:pStyle w:val="ListParagraph"/>
+        <w:numPr>
+          <w:ilvl w:val="2"/>
+          <w:numId w:val="1"/>
+        </w:numPr>
+      </w:pPr>
+      <w:r>
+        <w:t xml:space="preserve">Stopcock 3 valve – </w:t>
+      </w:r>
+      <w:r>
+        <w:t xml:space="preserve">Value that specifies the state of the </w:t>
+      </w:r>
+      <w:r>
+        <w:t>third stopcock valve.</w:t>
       </w:r>
     </w:p>
     <w:p>
@@ -2170,12 +2614,12 @@
       <w:pPr>
         <w:pStyle w:val="Heading1"/>
       </w:pPr>
-      <w:bookmarkStart w:id="4" w:name="_Toc296991174"/>
+      <w:bookmarkStart w:id="3" w:name="_Toc296991176"/>
       <w:r>
         <w:lastRenderedPageBreak/>
-        <w:t>Client State</w:t>
-      </w:r>
-      <w:bookmarkEnd w:id="4"/>
+        <w:t>Sequences</w:t>
+      </w:r>
+      <w:bookmarkEnd w:id="3"/>
     </w:p>
     <w:p>
       <w:proofErr w:type="spellStart"/>
@@ -2185,7 +2629,7 @@
           <w:rFonts w:ascii="Courier New" w:hAnsi="Courier New" w:cs="Courier New"/>
           <w:b/>
         </w:rPr>
-        <w:t>GetClientState</w:t>
+        <w:t>GetSequence</w:t>
       </w:r>
       <w:proofErr w:type="spellEnd"/>
       <w:r>
@@ -2204,7 +2648,13 @@
         <w:t>)</w:t>
       </w:r>
       <w:r>
-        <w:t xml:space="preserve"> – Returns the state of the client.</w:t>
+        <w:t xml:space="preserve"> – Returns details of a sequence</w:t>
+      </w:r>
+      <w:r>
+        <w:t xml:space="preserve"> and all components</w:t>
+      </w:r>
+      <w:r>
+        <w:t>.</w:t>
       </w:r>
     </w:p>
     <w:p>
@@ -2225,6 +2675,18 @@
       </w:r>
     </w:p>
     <w:p>
+      <w:pPr>
+        <w:pStyle w:val="ListParagraph"/>
+        <w:numPr>
+          <w:ilvl w:val="0"/>
+          <w:numId w:val="1"/>
+        </w:numPr>
+      </w:pPr>
+      <w:r>
+        <w:t>Sequence ID – String that uniquely identifies the sequence.</w:t>
+      </w:r>
+    </w:p>
+    <w:p>
       <w:r>
         <w:t>Returns:</w:t>
       </w:r>
@@ -2238,16 +2700,8 @@
         </w:numPr>
       </w:pPr>
       <w:r>
-        <w:t xml:space="preserve">Client state – String describing the state of the client (e.g. “HOME”).  This string may be delimited and contain state-specific information that will be understood by the web server (e.g. “VIEWSEQUENCE.14.52”) but should be treated by the </w:t>
-      </w:r>
-      <w:r>
-        <w:t>core server</w:t>
-      </w:r>
-      <w:r>
-        <w:t xml:space="preserve"> as just a string.  </w:t>
-      </w:r>
-    </w:p>
-    <w:p>
+        <w:t xml:space="preserve">Sequence metadata – Returns metadata for this sequence as described above in </w:t>
+      </w:r>
       <w:proofErr w:type="spellStart"/>
       <w:proofErr w:type="gramStart"/>
       <w:r>
@@ -2255,7 +2709,7 @@
           <w:rFonts w:ascii="Courier New" w:hAnsi="Courier New" w:cs="Courier New"/>
           <w:b/>
         </w:rPr>
-        <w:t>SaveClientState</w:t>
+        <w:t>GetSequenceList</w:t>
       </w:r>
       <w:proofErr w:type="spellEnd"/>
       <w:r>
@@ -2274,12 +2728,7 @@
         <w:t>)</w:t>
       </w:r>
       <w:r>
-        <w:t xml:space="preserve"> – Saves the client state to the database.</w:t>
-      </w:r>
-    </w:p>
-    <w:p>
-      <w:r>
-        <w:t>Parameters:</w:t>
+        <w:t>.</w:t>
       </w:r>
     </w:p>
     <w:p>
@@ -2291,49 +2740,150 @@
         </w:numPr>
       </w:pPr>
       <w:r>
-        <w:t>Username – Name of the current user.</w:t>
-      </w:r>
-    </w:p>
-    <w:p>
-      <w:pPr>
-        <w:pStyle w:val="ListParagraph"/>
-        <w:numPr>
-          <w:ilvl w:val="0"/>
-          <w:numId w:val="1"/>
-        </w:numPr>
-      </w:pPr>
-      <w:r>
-        <w:t>Client state – String describing the state of the client.</w:t>
-      </w:r>
-    </w:p>
-    <w:p>
-      <w:r>
-        <w:t>Returns:</w:t>
-      </w:r>
-    </w:p>
-    <w:p>
-      <w:pPr>
-        <w:pStyle w:val="ListParagraph"/>
-        <w:numPr>
-          <w:ilvl w:val="0"/>
-          <w:numId w:val="1"/>
-        </w:numPr>
-      </w:pPr>
-      <w:r>
-        <w:t>Result – Boolean value (true on success, false otherwise).</w:t>
-      </w:r>
-    </w:p>
-    <w:p>
-      <w:pPr>
-        <w:pStyle w:val="Heading1"/>
-      </w:pPr>
-      <w:bookmarkStart w:id="5" w:name="_Toc296991175"/>
-      <w:r>
-        <w:t>Server State</w:t>
-      </w:r>
-      <w:bookmarkEnd w:id="5"/>
-    </w:p>
-    <w:p>
+        <w:t>Component information</w:t>
+      </w:r>
+      <w:r>
+        <w:t xml:space="preserve"> –</w:t>
+      </w:r>
+      <w:r>
+        <w:t xml:space="preserve"> Returns the following information for </w:t>
+      </w:r>
+      <w:r>
+        <w:t>each</w:t>
+      </w:r>
+      <w:r>
+        <w:t xml:space="preserve"> sequence compo</w:t>
+      </w:r>
+      <w:r>
+        <w:t>nent</w:t>
+      </w:r>
+      <w:r>
+        <w:t>:</w:t>
+      </w:r>
+    </w:p>
+    <w:p>
+      <w:pPr>
+        <w:pStyle w:val="ListParagraph"/>
+        <w:numPr>
+          <w:ilvl w:val="1"/>
+          <w:numId w:val="1"/>
+        </w:numPr>
+      </w:pPr>
+      <w:r>
+        <w:t xml:space="preserve">Component </w:t>
+      </w:r>
+      <w:r>
+        <w:t xml:space="preserve">Type – String that specifies the type of component.  Possible values are </w:t>
+      </w:r>
+      <w:r>
+        <w:t>the subheading</w:t>
+      </w:r>
+      <w:r>
+        <w:t xml:space="preserve"> under </w:t>
+      </w:r>
+      <w:r>
+        <w:rPr>
+          <w:b/>
+        </w:rPr>
+        <w:t>Components</w:t>
+      </w:r>
+      <w:r>
+        <w:t xml:space="preserve"> (e.g. “EVAPORATE”).</w:t>
+      </w:r>
+    </w:p>
+    <w:p>
+      <w:pPr>
+        <w:pStyle w:val="ListParagraph"/>
+        <w:numPr>
+          <w:ilvl w:val="1"/>
+          <w:numId w:val="1"/>
+        </w:numPr>
+      </w:pPr>
+      <w:r>
+        <w:t>Component ID – Unique ID that is used by the client to refer to the component when communicating with the server.</w:t>
+      </w:r>
+    </w:p>
+    <w:p>
+      <w:pPr>
+        <w:pStyle w:val="ListParagraph"/>
+        <w:numPr>
+          <w:ilvl w:val="1"/>
+          <w:numId w:val="1"/>
+        </w:numPr>
+      </w:pPr>
+      <w:r>
+        <w:t>Component Name – Display name of this component.</w:t>
+      </w:r>
+    </w:p>
+    <w:p>
+      <w:pPr>
+        <w:pStyle w:val="ListParagraph"/>
+        <w:numPr>
+          <w:ilvl w:val="1"/>
+          <w:numId w:val="1"/>
+        </w:numPr>
+      </w:pPr>
+      <w:r>
+        <w:t>Reactor – The reactor associated with this component.</w:t>
+      </w:r>
+    </w:p>
+    <w:p>
+      <w:pPr>
+        <w:pStyle w:val="ListParagraph"/>
+        <w:numPr>
+          <w:ilvl w:val="1"/>
+          <w:numId w:val="1"/>
+        </w:numPr>
+      </w:pPr>
+      <w:r>
+        <w:t>Reactor description – Description of the reactor field.</w:t>
+      </w:r>
+    </w:p>
+    <w:p>
+      <w:pPr>
+        <w:pStyle w:val="ListParagraph"/>
+        <w:numPr>
+          <w:ilvl w:val="1"/>
+          <w:numId w:val="1"/>
+        </w:numPr>
+      </w:pPr>
+      <w:r>
+        <w:t>Reactor validation – Contains a string describing the reactor validation.</w:t>
+      </w:r>
+    </w:p>
+    <w:p>
+      <w:pPr>
+        <w:pStyle w:val="ListParagraph"/>
+        <w:numPr>
+          <w:ilvl w:val="1"/>
+          <w:numId w:val="1"/>
+        </w:numPr>
+      </w:pPr>
+      <w:r>
+        <w:t xml:space="preserve">Additional details – </w:t>
+      </w:r>
+      <w:r>
+        <w:t>Each</w:t>
+      </w:r>
+      <w:r>
+        <w:t xml:space="preserve"> component type contain additional information as documented below</w:t>
+      </w:r>
+      <w:r>
+        <w:t xml:space="preserve"> under </w:t>
+      </w:r>
+      <w:r>
+        <w:rPr>
+          <w:b/>
+        </w:rPr>
+        <w:t>Components</w:t>
+      </w:r>
+      <w:r>
+        <w:t>.</w:t>
+      </w:r>
+    </w:p>
+    <w:p>
+      <w:bookmarkStart w:id="4" w:name="_GoBack"/>
+      <w:bookmarkEnd w:id="4"/>
       <w:proofErr w:type="spellStart"/>
       <w:proofErr w:type="gramStart"/>
       <w:r>
@@ -2341,7 +2891,14 @@
           <w:rFonts w:ascii="Courier New" w:hAnsi="Courier New" w:cs="Courier New"/>
           <w:b/>
         </w:rPr>
-        <w:t>GetServerState</w:t>
+        <w:t>DeleteSequence</w:t>
+      </w:r>
+      <w:r>
+        <w:rPr>
+          <w:rFonts w:ascii="Courier New" w:hAnsi="Courier New" w:cs="Courier New"/>
+          <w:b/>
+        </w:rPr>
+        <w:t>Component</w:t>
       </w:r>
       <w:proofErr w:type="spellEnd"/>
       <w:r>
@@ -2360,7 +2917,7 @@
         <w:t>)</w:t>
       </w:r>
       <w:r>
-        <w:t xml:space="preserve"> – Returns the state of the server.</w:t>
+        <w:t xml:space="preserve"> – Deletes a component from a sequence.</w:t>
       </w:r>
     </w:p>
     <w:p>
@@ -2381,6 +2938,33 @@
       </w:r>
     </w:p>
     <w:p>
+      <w:pPr>
+        <w:pStyle w:val="ListParagraph"/>
+        <w:numPr>
+          <w:ilvl w:val="0"/>
+          <w:numId w:val="1"/>
+        </w:numPr>
+      </w:pPr>
+      <w:r>
+        <w:t>Sequence ID – The ID of the sequence to associated with the component.</w:t>
+      </w:r>
+    </w:p>
+    <w:p>
+      <w:pPr>
+        <w:pStyle w:val="ListParagraph"/>
+        <w:numPr>
+          <w:ilvl w:val="0"/>
+          <w:numId w:val="1"/>
+        </w:numPr>
+      </w:pPr>
+      <w:r>
+        <w:t>Component</w:t>
+      </w:r>
+      <w:r>
+        <w:t xml:space="preserve"> ID – The ID of the component to delete.</w:t>
+      </w:r>
+    </w:p>
+    <w:p>
       <w:r>
         <w:t>Returns:</w:t>
       </w:r>
@@ -2394,620 +2978,23 @@
         </w:numPr>
       </w:pPr>
       <w:r>
-        <w:t>Run</w:t>
-      </w:r>
-      <w:r>
-        <w:t xml:space="preserve"> status:</w:t>
-      </w:r>
-    </w:p>
-    <w:p>
-      <w:pPr>
-        <w:pStyle w:val="ListParagraph"/>
-        <w:numPr>
-          <w:ilvl w:val="1"/>
-          <w:numId w:val="1"/>
-        </w:numPr>
-      </w:pPr>
-      <w:r>
-        <w:t>Mode – Run mode.  Return values include “idle”, “</w:t>
-      </w:r>
-      <w:proofErr w:type="spellStart"/>
-      <w:r>
-        <w:t>runsequence</w:t>
-      </w:r>
-      <w:proofErr w:type="spellEnd"/>
-      <w:r>
-        <w:t>” and “</w:t>
-      </w:r>
-      <w:proofErr w:type="spellStart"/>
-      <w:r>
-        <w:t>manualrun</w:t>
-      </w:r>
-      <w:proofErr w:type="spellEnd"/>
-      <w:r>
-        <w:t>”.</w:t>
-      </w:r>
-    </w:p>
-    <w:p>
-      <w:pPr>
-        <w:pStyle w:val="ListParagraph"/>
-        <w:numPr>
-          <w:ilvl w:val="1"/>
-          <w:numId w:val="1"/>
-        </w:numPr>
-      </w:pPr>
-      <w:r>
-        <w:t>Sequence ID – ID of the currently running sequence.</w:t>
-      </w:r>
-    </w:p>
-    <w:p>
-      <w:pPr>
-        <w:pStyle w:val="ListParagraph"/>
-        <w:numPr>
-          <w:ilvl w:val="1"/>
-          <w:numId w:val="1"/>
-        </w:numPr>
-      </w:pPr>
-      <w:r>
-        <w:t>Username – Name of the user that is operating the system.</w:t>
-      </w:r>
-    </w:p>
-    <w:p>
-      <w:pPr>
-        <w:pStyle w:val="ListParagraph"/>
-        <w:numPr>
-          <w:ilvl w:val="1"/>
-          <w:numId w:val="1"/>
-        </w:numPr>
-      </w:pPr>
-      <w:r>
-        <w:t>Status – String describing the current system status (e.g. “Reacting, 8:23 minutes”).</w:t>
-      </w:r>
-    </w:p>
-    <w:p>
-      <w:pPr>
-        <w:pStyle w:val="ListParagraph"/>
-        <w:numPr>
-          <w:ilvl w:val="1"/>
-          <w:numId w:val="1"/>
-        </w:numPr>
-      </w:pPr>
-      <w:r>
-        <w:t>Active reactor – The active reactor number.</w:t>
-      </w:r>
-    </w:p>
-    <w:p>
-      <w:pPr>
-        <w:pStyle w:val="ListParagraph"/>
-        <w:numPr>
-          <w:ilvl w:val="0"/>
-          <w:numId w:val="1"/>
-        </w:numPr>
-      </w:pPr>
-      <w:r>
-        <w:t>Hardware state:</w:t>
-      </w:r>
-    </w:p>
-    <w:p>
-      <w:pPr>
-        <w:pStyle w:val="ListParagraph"/>
-        <w:numPr>
-          <w:ilvl w:val="1"/>
-          <w:numId w:val="1"/>
-        </w:numPr>
-      </w:pPr>
-      <w:r>
-        <w:t xml:space="preserve">Pressure regulators – </w:t>
-      </w:r>
-      <w:r>
-        <w:t>D</w:t>
-      </w:r>
-      <w:r>
-        <w:t xml:space="preserve">etails </w:t>
-      </w:r>
-      <w:r>
-        <w:t>of each</w:t>
-      </w:r>
-      <w:r>
-        <w:t xml:space="preserve"> pressure regulator</w:t>
-      </w:r>
-      <w:r>
-        <w:t xml:space="preserve"> in the system:</w:t>
-      </w:r>
-    </w:p>
-    <w:p>
-      <w:pPr>
-        <w:pStyle w:val="ListParagraph"/>
-        <w:numPr>
-          <w:ilvl w:val="2"/>
-          <w:numId w:val="1"/>
-        </w:numPr>
-      </w:pPr>
-      <w:r>
-        <w:t>Name – String describing the pressure regulator (e.g. “Main value pressure”).</w:t>
-      </w:r>
-    </w:p>
-    <w:p>
-      <w:pPr>
-        <w:pStyle w:val="ListParagraph"/>
-        <w:numPr>
-          <w:ilvl w:val="2"/>
-          <w:numId w:val="1"/>
-        </w:numPr>
-      </w:pPr>
-      <w:r>
-        <w:t>Set pressure – The target pressure in millimeters of mercury.</w:t>
-      </w:r>
-    </w:p>
-    <w:p>
-      <w:pPr>
-        <w:pStyle w:val="ListParagraph"/>
-        <w:numPr>
-          <w:ilvl w:val="2"/>
-          <w:numId w:val="1"/>
-        </w:numPr>
-      </w:pPr>
-      <w:r>
-        <w:t>Actual pressure – The actual pressure in millimeters of mercury.</w:t>
-      </w:r>
-    </w:p>
-    <w:p>
-      <w:pPr>
-        <w:pStyle w:val="ListParagraph"/>
-        <w:numPr>
-          <w:ilvl w:val="1"/>
-          <w:numId w:val="1"/>
-        </w:numPr>
-      </w:pPr>
-      <w:r>
-        <w:t>Cooling –</w:t>
-      </w:r>
-      <w:r>
-        <w:t xml:space="preserve"> Boolean values that s</w:t>
-      </w:r>
-      <w:r>
-        <w:t xml:space="preserve">pecifies </w:t>
-      </w:r>
-      <w:r>
-        <w:t>if the</w:t>
-      </w:r>
-      <w:r>
-        <w:t xml:space="preserve"> cooling system</w:t>
-      </w:r>
-      <w:r>
-        <w:t xml:space="preserve"> is on</w:t>
-      </w:r>
-      <w:r>
-        <w:t>.</w:t>
-      </w:r>
-    </w:p>
-    <w:p>
-      <w:pPr>
-        <w:pStyle w:val="ListParagraph"/>
-        <w:numPr>
-          <w:ilvl w:val="1"/>
-          <w:numId w:val="1"/>
-        </w:numPr>
-      </w:pPr>
-      <w:r>
-        <w:lastRenderedPageBreak/>
-        <w:t xml:space="preserve">Vacuum – </w:t>
-      </w:r>
-      <w:r>
-        <w:t xml:space="preserve">Boolean value that specifies if the </w:t>
-      </w:r>
-      <w:r>
-        <w:t>vacuum system</w:t>
-      </w:r>
-      <w:r>
-        <w:t xml:space="preserve"> is on.</w:t>
-      </w:r>
-    </w:p>
-    <w:p>
-      <w:pPr>
-        <w:pStyle w:val="ListParagraph"/>
-        <w:numPr>
-          <w:ilvl w:val="1"/>
-          <w:numId w:val="1"/>
-        </w:numPr>
-      </w:pPr>
-      <w:r>
-        <w:t xml:space="preserve">Door – </w:t>
-      </w:r>
-      <w:r>
-        <w:t>Boolean value that s</w:t>
-      </w:r>
-      <w:r>
-        <w:t xml:space="preserve">pecifies </w:t>
-      </w:r>
-      <w:r>
-        <w:t>i</w:t>
-      </w:r>
-      <w:r>
-        <w:t>f the main door</w:t>
-      </w:r>
-      <w:r>
-        <w:t xml:space="preserve"> is open</w:t>
-      </w:r>
-      <w:r>
-        <w:t>.</w:t>
-      </w:r>
-    </w:p>
-    <w:p>
-      <w:pPr>
-        <w:pStyle w:val="ListParagraph"/>
-        <w:numPr>
-          <w:ilvl w:val="1"/>
-          <w:numId w:val="1"/>
-        </w:numPr>
-      </w:pPr>
-      <w:r>
-        <w:t xml:space="preserve">Reagent Robot – </w:t>
-      </w:r>
-      <w:r>
-        <w:t>Details of the reagent robot:</w:t>
-      </w:r>
-    </w:p>
-    <w:p>
-      <w:pPr>
-        <w:pStyle w:val="ListParagraph"/>
-        <w:numPr>
-          <w:ilvl w:val="2"/>
-          <w:numId w:val="1"/>
-        </w:numPr>
-      </w:pPr>
-      <w:r>
-        <w:t>Position – Descriptive string of the robot position.</w:t>
-      </w:r>
-    </w:p>
-    <w:p>
-      <w:pPr>
-        <w:pStyle w:val="ListParagraph"/>
-        <w:numPr>
-          <w:ilvl w:val="2"/>
-          <w:numId w:val="1"/>
-        </w:numPr>
-      </w:pPr>
-      <w:r>
-        <w:t xml:space="preserve">Raw </w:t>
-      </w:r>
-      <w:r>
-        <w:t xml:space="preserve">X – Gives the </w:t>
-      </w:r>
-      <w:r>
-        <w:t xml:space="preserve">raw </w:t>
-      </w:r>
-      <w:r>
-        <w:t>X position of the robot in millimeters.</w:t>
-      </w:r>
-    </w:p>
-    <w:p>
-      <w:pPr>
-        <w:pStyle w:val="ListParagraph"/>
-        <w:numPr>
-          <w:ilvl w:val="2"/>
-          <w:numId w:val="1"/>
-        </w:numPr>
-      </w:pPr>
-      <w:r>
-        <w:t xml:space="preserve">Raw </w:t>
-      </w:r>
-      <w:r>
-        <w:t xml:space="preserve">Y – Gives the </w:t>
-      </w:r>
-      <w:r>
-        <w:t xml:space="preserve">raw </w:t>
-      </w:r>
-      <w:r>
-        <w:t>Y position of the robot in millimeters.</w:t>
-      </w:r>
-    </w:p>
-    <w:p>
-      <w:pPr>
-        <w:pStyle w:val="ListParagraph"/>
-        <w:numPr>
-          <w:ilvl w:val="2"/>
-          <w:numId w:val="1"/>
-        </w:numPr>
-      </w:pPr>
-      <w:r>
-        <w:t>Actuator – String that specifies the state of the actuator.  Possible values are “up”, “down” and “indeterminate”.</w:t>
-      </w:r>
-    </w:p>
-    <w:p>
-      <w:pPr>
-        <w:pStyle w:val="ListParagraph"/>
-        <w:numPr>
-          <w:ilvl w:val="2"/>
-          <w:numId w:val="1"/>
-        </w:numPr>
-      </w:pPr>
-      <w:r>
-        <w:t>Gripper – Boolean value that specifies if the robot gripper is closed.</w:t>
-      </w:r>
-    </w:p>
-    <w:p>
-      <w:pPr>
-        <w:pStyle w:val="ListParagraph"/>
-        <w:numPr>
-          <w:ilvl w:val="1"/>
-          <w:numId w:val="1"/>
-        </w:numPr>
-      </w:pPr>
-      <w:r>
-        <w:t>Rea</w:t>
-      </w:r>
-      <w:r>
-        <w:t>ctors – Details of each reactor:</w:t>
-      </w:r>
-    </w:p>
-    <w:p>
-      <w:pPr>
-        <w:pStyle w:val="ListParagraph"/>
-        <w:numPr>
-          <w:ilvl w:val="2"/>
-          <w:numId w:val="1"/>
-        </w:numPr>
-      </w:pPr>
-      <w:r>
-        <w:t>Number – The reactor number.</w:t>
-      </w:r>
-    </w:p>
-    <w:p>
-      <w:pPr>
-        <w:pStyle w:val="ListParagraph"/>
-        <w:numPr>
-          <w:ilvl w:val="2"/>
-          <w:numId w:val="1"/>
-        </w:numPr>
-      </w:pPr>
-      <w:r>
-        <w:t>Set temperature – The set temperature of the reactor in degrees Celsius.</w:t>
-      </w:r>
-    </w:p>
-    <w:p>
-      <w:pPr>
-        <w:pStyle w:val="ListParagraph"/>
-        <w:numPr>
-          <w:ilvl w:val="2"/>
-          <w:numId w:val="1"/>
-        </w:numPr>
-      </w:pPr>
-      <w:r>
-        <w:t>Actual temperature – The actual temperature of the reactor in degrees Celsius.</w:t>
-      </w:r>
-    </w:p>
-    <w:p>
-      <w:pPr>
-        <w:pStyle w:val="ListParagraph"/>
-        <w:numPr>
-          <w:ilvl w:val="2"/>
-          <w:numId w:val="1"/>
-        </w:numPr>
-      </w:pPr>
-      <w:r>
-        <w:t>Position – The reactor position.</w:t>
-      </w:r>
-    </w:p>
-    <w:p>
-      <w:pPr>
-        <w:pStyle w:val="ListParagraph"/>
-        <w:numPr>
-          <w:ilvl w:val="2"/>
-          <w:numId w:val="1"/>
-        </w:numPr>
-      </w:pPr>
-      <w:r>
-        <w:t>Vial – The vial state.  Possible values are “up”, “down” and “indeterminate”.</w:t>
-      </w:r>
-    </w:p>
-    <w:p>
-      <w:pPr>
-        <w:pStyle w:val="ListParagraph"/>
-        <w:numPr>
-          <w:ilvl w:val="2"/>
-          <w:numId w:val="1"/>
-        </w:numPr>
-      </w:pPr>
-      <w:r>
-        <w:t xml:space="preserve">Activity – The last know radiation activity level of the active reactor in </w:t>
-      </w:r>
-      <w:proofErr w:type="spellStart"/>
-      <w:r>
-        <w:t>millicuries</w:t>
-      </w:r>
-      <w:proofErr w:type="spellEnd"/>
-      <w:r>
-        <w:t>.</w:t>
-      </w:r>
-    </w:p>
-    <w:p>
-      <w:pPr>
-        <w:pStyle w:val="ListParagraph"/>
-        <w:numPr>
-          <w:ilvl w:val="2"/>
-          <w:numId w:val="1"/>
-        </w:numPr>
-      </w:pPr>
-      <w:r>
-        <w:t>Activity time – The time the activity was last measured.</w:t>
-      </w:r>
-    </w:p>
-    <w:p>
-      <w:pPr>
-        <w:pStyle w:val="ListParagraph"/>
-        <w:numPr>
-          <w:ilvl w:val="2"/>
-          <w:numId w:val="1"/>
-        </w:numPr>
-      </w:pPr>
-      <w:r>
-        <w:t xml:space="preserve">Evaporation valves – </w:t>
-      </w:r>
-      <w:r>
-        <w:t>V</w:t>
-      </w:r>
-      <w:r>
-        <w:t xml:space="preserve">alue that specifies if the </w:t>
-      </w:r>
-      <w:r>
-        <w:t>evaporation values (nitrogen and vacuum)</w:t>
-      </w:r>
-      <w:r>
-        <w:t xml:space="preserve"> are open</w:t>
-      </w:r>
-      <w:r>
-        <w:t>.</w:t>
-      </w:r>
-      <w:r>
-        <w:t xml:space="preserve">  Possible values are “open” and “closed”.</w:t>
-      </w:r>
-    </w:p>
-    <w:p>
-      <w:pPr>
-        <w:pStyle w:val="ListParagraph"/>
-        <w:numPr>
-          <w:ilvl w:val="2"/>
-          <w:numId w:val="1"/>
-        </w:numPr>
-      </w:pPr>
-      <w:r>
-        <w:t xml:space="preserve">Transfer valve – </w:t>
-      </w:r>
-      <w:r>
-        <w:t>V</w:t>
-      </w:r>
-      <w:r>
-        <w:t xml:space="preserve">alue that specifies </w:t>
-      </w:r>
-      <w:r>
-        <w:t>the state of the</w:t>
-      </w:r>
-      <w:r>
-        <w:t xml:space="preserve"> </w:t>
-      </w:r>
-      <w:r>
-        <w:t>transfer valve.</w:t>
-      </w:r>
-    </w:p>
-    <w:p>
-      <w:pPr>
-        <w:pStyle w:val="ListParagraph"/>
-        <w:numPr>
-          <w:ilvl w:val="2"/>
-          <w:numId w:val="1"/>
-        </w:numPr>
-      </w:pPr>
-      <w:r>
-        <w:t xml:space="preserve">Reagent 1 transfer valve – </w:t>
-      </w:r>
-      <w:r>
-        <w:t xml:space="preserve">Value that specifies the state of the </w:t>
-      </w:r>
-      <w:r>
-        <w:t>first reagent transfer valve.</w:t>
-      </w:r>
-    </w:p>
-    <w:p>
-      <w:pPr>
-        <w:pStyle w:val="ListParagraph"/>
-        <w:numPr>
-          <w:ilvl w:val="2"/>
-          <w:numId w:val="1"/>
-        </w:numPr>
-      </w:pPr>
-      <w:r>
-        <w:t xml:space="preserve">Reagent 2 transfer valve – </w:t>
-      </w:r>
-      <w:r>
-        <w:t xml:space="preserve">Value that specifies the state of the </w:t>
-      </w:r>
-      <w:r>
-        <w:t xml:space="preserve">second </w:t>
-      </w:r>
-      <w:r>
-        <w:t>reagent transfer valve.</w:t>
-      </w:r>
-    </w:p>
-    <w:p>
-      <w:pPr>
-        <w:pStyle w:val="ListParagraph"/>
-        <w:numPr>
-          <w:ilvl w:val="2"/>
-          <w:numId w:val="1"/>
-        </w:numPr>
-      </w:pPr>
-      <w:r>
-        <w:t xml:space="preserve">Stopcock 1 valve – </w:t>
-      </w:r>
-      <w:r>
-        <w:t xml:space="preserve">Value that specifies the state of the </w:t>
-      </w:r>
-      <w:r>
-        <w:t>first stopcock valve.</w:t>
-      </w:r>
-    </w:p>
-    <w:p>
-      <w:pPr>
-        <w:pStyle w:val="ListParagraph"/>
-        <w:numPr>
-          <w:ilvl w:val="2"/>
-          <w:numId w:val="1"/>
-        </w:numPr>
-      </w:pPr>
-      <w:r>
-        <w:t xml:space="preserve">Stopcock 2 valve – </w:t>
-      </w:r>
-      <w:r>
-        <w:t xml:space="preserve">Value that specifies the state of the </w:t>
-      </w:r>
-      <w:r>
-        <w:t>second stopcock valve.</w:t>
-      </w:r>
-    </w:p>
-    <w:p>
-      <w:pPr>
-        <w:pStyle w:val="ListParagraph"/>
-        <w:numPr>
-          <w:ilvl w:val="2"/>
-          <w:numId w:val="1"/>
-        </w:numPr>
-      </w:pPr>
-      <w:r>
-        <w:t xml:space="preserve">Stopcock 3 valve – </w:t>
-      </w:r>
-      <w:r>
-        <w:t xml:space="preserve">Value that specifies the state of the </w:t>
-      </w:r>
-      <w:r>
-        <w:t>third stopcock valve.</w:t>
-      </w:r>
-    </w:p>
-    <w:p>
-      <w:pPr>
-        <w:rPr>
-          <w:rFonts w:asciiTheme="majorHAnsi" w:eastAsiaTheme="majorEastAsia" w:hAnsiTheme="majorHAnsi" w:cstheme="majorBidi"/>
-          <w:b/>
-          <w:bCs/>
-          <w:color w:val="365F91" w:themeColor="accent1" w:themeShade="BF"/>
-          <w:sz w:val="28"/>
-          <w:szCs w:val="28"/>
-        </w:rPr>
-      </w:pPr>
-      <w:r>
+        <w:t>Result – Boolean value (true on success, false otherwise).</w:t>
+      </w:r>
+    </w:p>
+    <w:p>
+      <w:pPr>
+        <w:rPr>
+          <w:rFonts w:ascii="Courier New" w:hAnsi="Courier New" w:cs="Courier New"/>
+          <w:b/>
+        </w:rPr>
+      </w:pPr>
+      <w:r>
+        <w:rPr>
+          <w:rFonts w:ascii="Courier New" w:hAnsi="Courier New" w:cs="Courier New"/>
+          <w:b/>
+        </w:rPr>
         <w:br w:type="page"/>
       </w:r>
-    </w:p>
-    <w:p>
-      <w:pPr>
-        <w:pStyle w:val="Heading1"/>
-      </w:pPr>
-      <w:bookmarkStart w:id="6" w:name="_Toc296991176"/>
-      <w:r>
-        <w:lastRenderedPageBreak/>
-        <w:t>Sequences</w:t>
-      </w:r>
-      <w:bookmarkEnd w:id="6"/>
     </w:p>
     <w:p>
       <w:proofErr w:type="spellStart"/>
@@ -3017,7 +3004,8 @@
           <w:rFonts w:ascii="Courier New" w:hAnsi="Courier New" w:cs="Courier New"/>
           <w:b/>
         </w:rPr>
-        <w:t>GetSequenceList</w:t>
+        <w:lastRenderedPageBreak/>
+        <w:t>CopySequence</w:t>
       </w:r>
       <w:proofErr w:type="spellEnd"/>
       <w:r>
@@ -3036,7 +3024,7 @@
         <w:t>)</w:t>
       </w:r>
       <w:r>
-        <w:t xml:space="preserve"> – Returns a list of sequences in the database:</w:t>
+        <w:t xml:space="preserve"> – Duplicates a sequence.  The source sequence may be either a saved sequence or a manual run.  The sequence copy will always be a saved sequence.</w:t>
       </w:r>
     </w:p>
     <w:p>
@@ -3065,12 +3053,13 @@
         </w:numPr>
       </w:pPr>
       <w:r>
-        <w:t>Type – String describing the type of sequence.  Possible values are “Saved” and “Manual” for saved sequences and manual runs, respectively.</w:t>
-      </w:r>
-    </w:p>
-    <w:p>
-      <w:r>
-        <w:t>Returns:</w:t>
+        <w:t xml:space="preserve">Sequence ID – The ID of the sequence to </w:t>
+      </w:r>
+      <w:r>
+        <w:t>copy</w:t>
+      </w:r>
+      <w:r>
+        <w:t>.</w:t>
       </w:r>
     </w:p>
     <w:p>
@@ -3082,7 +3071,19 @@
         </w:numPr>
       </w:pPr>
       <w:r>
-        <w:t>The following data are returned for each sequence:</w:t>
+        <w:t xml:space="preserve">Sequence metadata – Metadata </w:t>
+      </w:r>
+      <w:r>
+        <w:t>of</w:t>
+      </w:r>
+      <w:r>
+        <w:t xml:space="preserve"> the </w:t>
+      </w:r>
+      <w:r>
+        <w:t xml:space="preserve">new </w:t>
+      </w:r>
+      <w:r>
+        <w:t>sequence:</w:t>
       </w:r>
     </w:p>
     <w:p>
@@ -3106,7 +3107,7 @@
         </w:numPr>
       </w:pPr>
       <w:r>
-        <w:t>Date – The date the sequence was created.</w:t>
+        <w:t>Comment – Any comment associated with the sequence.</w:t>
       </w:r>
     </w:p>
     <w:p>
@@ -3118,56 +3119,18 @@
         </w:numPr>
       </w:pPr>
       <w:r>
-        <w:t>Time – The time the sequence was created.</w:t>
-      </w:r>
-    </w:p>
-    <w:p>
-      <w:pPr>
-        <w:pStyle w:val="ListParagraph"/>
-        <w:numPr>
-          <w:ilvl w:val="1"/>
-          <w:numId w:val="1"/>
-        </w:numPr>
-      </w:pPr>
-      <w:r>
-        <w:t>Comment – Any comment associated with the sequence.</w:t>
-      </w:r>
-    </w:p>
-    <w:p>
-      <w:pPr>
-        <w:pStyle w:val="ListParagraph"/>
-        <w:numPr>
-          <w:ilvl w:val="1"/>
-          <w:numId w:val="1"/>
-        </w:numPr>
-      </w:pPr>
-      <w:r>
-        <w:t>ID – Unique ID that is sent from the client to the server when the user selects the sequence.</w:t>
-      </w:r>
-    </w:p>
-    <w:p>
-      <w:pPr>
-        <w:pStyle w:val="ListParagraph"/>
-        <w:numPr>
-          <w:ilvl w:val="1"/>
-          <w:numId w:val="1"/>
-        </w:numPr>
-      </w:pPr>
-      <w:r>
         <w:t>Creator – User that created the sequence.</w:t>
       </w:r>
     </w:p>
     <w:p>
       <w:pPr>
-        <w:pStyle w:val="ListParagraph"/>
-        <w:numPr>
-          <w:ilvl w:val="1"/>
-          <w:numId w:val="1"/>
-        </w:numPr>
-      </w:pPr>
-      <w:r>
-        <w:t>Operations – Number of operations.</w:t>
-      </w:r>
+        <w:pStyle w:val="Heading1"/>
+      </w:pPr>
+      <w:bookmarkStart w:id="5" w:name="_Toc296991190"/>
+      <w:r>
+        <w:t>Run</w:t>
+      </w:r>
+      <w:bookmarkEnd w:id="5"/>
     </w:p>
     <w:p>
       <w:proofErr w:type="spellStart"/>
@@ -3177,7 +3140,7 @@
           <w:rFonts w:ascii="Courier New" w:hAnsi="Courier New" w:cs="Courier New"/>
           <w:b/>
         </w:rPr>
-        <w:t>GetSequence</w:t>
+        <w:t>GetRunState</w:t>
       </w:r>
       <w:proofErr w:type="spellEnd"/>
       <w:r>
@@ -3196,13 +3159,7 @@
         <w:t>)</w:t>
       </w:r>
       <w:r>
-        <w:t xml:space="preserve"> – Returns details of a sequence</w:t>
-      </w:r>
-      <w:r>
-        <w:t xml:space="preserve"> and all components</w:t>
-      </w:r>
-      <w:r>
-        <w:t>.</w:t>
+        <w:t xml:space="preserve"> – Returns the run state of the system.</w:t>
       </w:r>
     </w:p>
     <w:p>
@@ -3223,6 +3180,11 @@
       </w:r>
     </w:p>
     <w:p>
+      <w:r>
+        <w:t>Returns:</w:t>
+      </w:r>
+    </w:p>
+    <w:p>
       <w:pPr>
         <w:pStyle w:val="ListParagraph"/>
         <w:numPr>
@@ -3231,25 +3193,10 @@
         </w:numPr>
       </w:pPr>
       <w:r>
-        <w:t>Sequence ID – String that uniquely identifies the sequence.</w:t>
-      </w:r>
-    </w:p>
-    <w:p>
-      <w:r>
-        <w:t>Returns:</w:t>
-      </w:r>
-    </w:p>
-    <w:p>
-      <w:pPr>
-        <w:pStyle w:val="ListParagraph"/>
-        <w:numPr>
-          <w:ilvl w:val="0"/>
-          <w:numId w:val="1"/>
-        </w:numPr>
-      </w:pPr>
-      <w:r>
-        <w:t xml:space="preserve">Sequence metadata – Returns metadata for this sequence as described above in </w:t>
-      </w:r>
+        <w:t>Run state – String describing the state of the system.  This string may be delimited and contain state-specific information that will be understood by the web server (e.g. “SEQUENCE.1.15”) but should be treated by the core server as just a string.</w:t>
+      </w:r>
+    </w:p>
+    <w:p>
       <w:proofErr w:type="spellStart"/>
       <w:proofErr w:type="gramStart"/>
       <w:r>
@@ -3257,7 +3204,7 @@
           <w:rFonts w:ascii="Courier New" w:hAnsi="Courier New" w:cs="Courier New"/>
           <w:b/>
         </w:rPr>
-        <w:t>GetSequenceList</w:t>
+        <w:t>SaveRunState</w:t>
       </w:r>
       <w:proofErr w:type="spellEnd"/>
       <w:r>
@@ -3276,7 +3223,12 @@
         <w:t>)</w:t>
       </w:r>
       <w:r>
-        <w:t>.</w:t>
+        <w:t xml:space="preserve"> – Updates the run state of the system.</w:t>
+      </w:r>
+    </w:p>
+    <w:p>
+      <w:r>
+        <w:t>Parameters:</w:t>
       </w:r>
     </w:p>
     <w:p>
@@ -3288,145 +3240,36 @@
         </w:numPr>
       </w:pPr>
       <w:r>
-        <w:t>Component information</w:t>
-      </w:r>
-      <w:r>
-        <w:t xml:space="preserve"> –</w:t>
-      </w:r>
-      <w:r>
-        <w:t xml:space="preserve"> Returns the following information for </w:t>
-      </w:r>
-      <w:r>
-        <w:t>each</w:t>
-      </w:r>
-      <w:r>
-        <w:t xml:space="preserve"> sequence compo</w:t>
-      </w:r>
-      <w:r>
-        <w:t>nent</w:t>
-      </w:r>
-      <w:r>
-        <w:t>:</w:t>
-      </w:r>
-    </w:p>
-    <w:p>
-      <w:pPr>
-        <w:pStyle w:val="ListParagraph"/>
-        <w:numPr>
-          <w:ilvl w:val="1"/>
-          <w:numId w:val="1"/>
-        </w:numPr>
-      </w:pPr>
-      <w:r>
-        <w:t xml:space="preserve">Component </w:t>
-      </w:r>
-      <w:r>
-        <w:t xml:space="preserve">Type – String that specifies the type of component.  Possible values are </w:t>
-      </w:r>
-      <w:r>
-        <w:t>the subheading</w:t>
-      </w:r>
-      <w:r>
-        <w:t xml:space="preserve"> under </w:t>
-      </w:r>
-      <w:r>
-        <w:rPr>
-          <w:b/>
-        </w:rPr>
-        <w:t>Components</w:t>
-      </w:r>
-      <w:r>
-        <w:t xml:space="preserve"> (e.g. “EVAPORATE”).</w:t>
-      </w:r>
-    </w:p>
-    <w:p>
-      <w:pPr>
-        <w:pStyle w:val="ListParagraph"/>
-        <w:numPr>
-          <w:ilvl w:val="1"/>
-          <w:numId w:val="1"/>
-        </w:numPr>
-      </w:pPr>
-      <w:r>
-        <w:t>Component ID – Unique ID that is used by the client to refer to the component when communicating with the server.</w:t>
-      </w:r>
-    </w:p>
-    <w:p>
-      <w:pPr>
-        <w:pStyle w:val="ListParagraph"/>
-        <w:numPr>
-          <w:ilvl w:val="1"/>
-          <w:numId w:val="1"/>
-        </w:numPr>
-      </w:pPr>
-      <w:r>
-        <w:t>Component Name – Display name of this component.</w:t>
-      </w:r>
-    </w:p>
-    <w:p>
-      <w:pPr>
-        <w:pStyle w:val="ListParagraph"/>
-        <w:numPr>
-          <w:ilvl w:val="1"/>
-          <w:numId w:val="1"/>
-        </w:numPr>
-      </w:pPr>
-      <w:r>
-        <w:t>Reactor – The reactor associated with this component.</w:t>
-      </w:r>
-    </w:p>
-    <w:p>
-      <w:pPr>
-        <w:pStyle w:val="ListParagraph"/>
-        <w:numPr>
-          <w:ilvl w:val="1"/>
-          <w:numId w:val="1"/>
-        </w:numPr>
-      </w:pPr>
-      <w:r>
-        <w:t>Reactor description – Description of the reactor field.</w:t>
-      </w:r>
-    </w:p>
-    <w:p>
-      <w:pPr>
-        <w:pStyle w:val="ListParagraph"/>
-        <w:numPr>
-          <w:ilvl w:val="1"/>
-          <w:numId w:val="1"/>
-        </w:numPr>
-      </w:pPr>
-      <w:r>
-        <w:t>Reactor validation – Contains a string describing the reactor validation.</w:t>
-      </w:r>
-    </w:p>
-    <w:p>
-      <w:pPr>
-        <w:pStyle w:val="ListParagraph"/>
-        <w:numPr>
-          <w:ilvl w:val="1"/>
-          <w:numId w:val="1"/>
-        </w:numPr>
-      </w:pPr>
-      <w:r>
-        <w:t xml:space="preserve">Additional details – </w:t>
-      </w:r>
-      <w:r>
-        <w:t>Each</w:t>
-      </w:r>
-      <w:r>
-        <w:t xml:space="preserve"> component type contain additional information as documented below</w:t>
-      </w:r>
-      <w:r>
-        <w:t xml:space="preserve"> under </w:t>
-      </w:r>
-      <w:r>
-        <w:rPr>
-          <w:b/>
-        </w:rPr>
-        <w:t>Components</w:t>
-      </w:r>
-      <w:r>
-        <w:t>.</w:t>
+        <w:t>Username – Name of the current user.</w:t>
+      </w:r>
+    </w:p>
+    <w:p>
+      <w:pPr>
+        <w:pStyle w:val="ListParagraph"/>
+        <w:numPr>
+          <w:ilvl w:val="0"/>
+          <w:numId w:val="1"/>
+        </w:numPr>
+      </w:pPr>
+      <w:r>
+        <w:t>Run state – String describing the state of the system.</w:t>
+      </w:r>
+    </w:p>
+    <w:p>
+      <w:r>
+        <w:t>Returns:</w:t>
+      </w:r>
+    </w:p>
+    <w:p>
+      <w:pPr>
+        <w:pStyle w:val="ListParagraph"/>
+        <w:numPr>
+          <w:ilvl w:val="0"/>
+          <w:numId w:val="1"/>
+        </w:numPr>
+      </w:pPr>
+      <w:r>
+        <w:t>Result – Boolean value (true on success, false otherwise).</w:t>
       </w:r>
     </w:p>
     <w:p>
@@ -3453,14 +3296,14 @@
           <w:b/>
         </w:rPr>
         <w:lastRenderedPageBreak/>
-        <w:t>GetSequence</w:t>
+        <w:t>GetRun</w:t>
       </w:r>
       <w:r>
         <w:rPr>
           <w:rFonts w:ascii="Courier New" w:hAnsi="Courier New" w:cs="Courier New"/>
           <w:b/>
         </w:rPr>
-        <w:t>Component</w:t>
+        <w:t>User</w:t>
       </w:r>
       <w:proofErr w:type="spellEnd"/>
       <w:r>
@@ -3479,7 +3322,7 @@
         <w:t>)</w:t>
       </w:r>
       <w:r>
-        <w:t xml:space="preserve"> – Returns details of a sequence and a single component.</w:t>
+        <w:t xml:space="preserve"> – Returns the user currently running the system.</w:t>
       </w:r>
     </w:p>
     <w:p>
@@ -3500,6 +3343,11 @@
       </w:r>
     </w:p>
     <w:p>
+      <w:r>
+        <w:t>Returns:</w:t>
+      </w:r>
+    </w:p>
+    <w:p>
       <w:pPr>
         <w:pStyle w:val="ListParagraph"/>
         <w:numPr>
@@ -3508,37 +3356,23 @@
         </w:numPr>
       </w:pPr>
       <w:r>
-        <w:t>Sequence ID – String that uniquely identifies the sequence.</w:t>
-      </w:r>
-    </w:p>
-    <w:p>
-      <w:pPr>
-        <w:pStyle w:val="ListParagraph"/>
-        <w:numPr>
-          <w:ilvl w:val="0"/>
-          <w:numId w:val="1"/>
-        </w:numPr>
-      </w:pPr>
-      <w:r>
-        <w:t>Component ID – String that uniquely identifies a single component in the sequence.</w:t>
-      </w:r>
-    </w:p>
-    <w:p>
-      <w:r>
-        <w:t>Returns:</w:t>
-      </w:r>
-    </w:p>
-    <w:p>
-      <w:pPr>
-        <w:pStyle w:val="ListParagraph"/>
-        <w:numPr>
-          <w:ilvl w:val="0"/>
-          <w:numId w:val="1"/>
-        </w:numPr>
-      </w:pPr>
-      <w:r>
-        <w:t xml:space="preserve">Sequence metadata – Returns metadata for this sequence as described above in </w:t>
-      </w:r>
+        <w:t>Run username – Name of the user</w:t>
+      </w:r>
+      <w:r>
+        <w:t xml:space="preserve"> currently operating the system or an empty string if the system is not running.</w:t>
+      </w:r>
+    </w:p>
+    <w:p>
+      <w:pPr>
+        <w:pStyle w:val="Heading2"/>
+      </w:pPr>
+      <w:bookmarkStart w:id="6" w:name="_Toc296991191"/>
+      <w:r>
+        <w:t>Run Sequence</w:t>
+      </w:r>
+      <w:bookmarkEnd w:id="6"/>
+    </w:p>
+    <w:p>
       <w:proofErr w:type="spellStart"/>
       <w:proofErr w:type="gramStart"/>
       <w:r>
@@ -3546,7 +3380,7 @@
           <w:rFonts w:ascii="Courier New" w:hAnsi="Courier New" w:cs="Courier New"/>
           <w:b/>
         </w:rPr>
-        <w:t>GetSequenceList</w:t>
+        <w:t>RunSequence</w:t>
       </w:r>
       <w:proofErr w:type="spellEnd"/>
       <w:r>
@@ -3565,7 +3399,18 @@
         <w:t>)</w:t>
       </w:r>
       <w:r>
-        <w:t>.</w:t>
+        <w:t xml:space="preserve"> – Starts executing a sequence </w:t>
+      </w:r>
+      <w:r>
+        <w:t>from</w:t>
+      </w:r>
+      <w:r>
+        <w:t xml:space="preserve"> the database.</w:t>
+      </w:r>
+    </w:p>
+    <w:p>
+      <w:r>
+        <w:t>Parameters:</w:t>
       </w:r>
     </w:p>
     <w:p>
@@ -3577,17 +3422,39 @@
         </w:numPr>
       </w:pPr>
       <w:r>
-        <w:t xml:space="preserve">Component information – Returns the </w:t>
-      </w:r>
-      <w:r>
-        <w:t>information about</w:t>
-      </w:r>
-      <w:r>
-        <w:t xml:space="preserve"> the sequence component</w:t>
-      </w:r>
-      <w:r>
-        <w:t xml:space="preserve"> as described in </w:t>
-      </w:r>
+        <w:t>Username – Name of the current user.</w:t>
+      </w:r>
+    </w:p>
+    <w:p>
+      <w:pPr>
+        <w:pStyle w:val="ListParagraph"/>
+        <w:numPr>
+          <w:ilvl w:val="0"/>
+          <w:numId w:val="1"/>
+        </w:numPr>
+      </w:pPr>
+      <w:r>
+        <w:t>Sequence ID – Unique ID of the sequence to run.</w:t>
+      </w:r>
+    </w:p>
+    <w:p>
+      <w:r>
+        <w:t>Returns:</w:t>
+      </w:r>
+    </w:p>
+    <w:p>
+      <w:pPr>
+        <w:pStyle w:val="ListParagraph"/>
+        <w:numPr>
+          <w:ilvl w:val="0"/>
+          <w:numId w:val="1"/>
+        </w:numPr>
+      </w:pPr>
+      <w:r>
+        <w:t>Result – Boolean value (true on success, false otherwise).</w:t>
+      </w:r>
+    </w:p>
+    <w:p>
       <w:proofErr w:type="spellStart"/>
       <w:proofErr w:type="gramStart"/>
       <w:r>
@@ -3595,7 +3462,7 @@
           <w:rFonts w:ascii="Courier New" w:hAnsi="Courier New" w:cs="Courier New"/>
           <w:b/>
         </w:rPr>
-        <w:t>GetSequence</w:t>
+        <w:t>AbortRun</w:t>
       </w:r>
       <w:proofErr w:type="spellEnd"/>
       <w:r>
@@ -3614,7 +3481,41 @@
         <w:t>)</w:t>
       </w:r>
       <w:r>
-        <w:t>.</w:t>
+        <w:t xml:space="preserve"> – Aborts the run that is in progress.</w:t>
+      </w:r>
+    </w:p>
+    <w:p>
+      <w:r>
+        <w:t>Parameters:</w:t>
+      </w:r>
+    </w:p>
+    <w:p>
+      <w:pPr>
+        <w:pStyle w:val="ListParagraph"/>
+        <w:numPr>
+          <w:ilvl w:val="0"/>
+          <w:numId w:val="1"/>
+        </w:numPr>
+      </w:pPr>
+      <w:r>
+        <w:t>Username – Name of the current user.</w:t>
+      </w:r>
+    </w:p>
+    <w:p>
+      <w:r>
+        <w:t>Returns:</w:t>
+      </w:r>
+    </w:p>
+    <w:p>
+      <w:pPr>
+        <w:pStyle w:val="ListParagraph"/>
+        <w:numPr>
+          <w:ilvl w:val="0"/>
+          <w:numId w:val="1"/>
+        </w:numPr>
+      </w:pPr>
+      <w:r>
+        <w:t>Result – Boolean value (true on success, false otherwise).</w:t>
       </w:r>
     </w:p>
     <w:p>
@@ -3625,7 +3526,7 @@
           <w:rFonts w:ascii="Courier New" w:hAnsi="Courier New" w:cs="Courier New"/>
           <w:b/>
         </w:rPr>
-        <w:t>SaveSequence</w:t>
+        <w:t>ContinueRun</w:t>
       </w:r>
       <w:proofErr w:type="spellEnd"/>
       <w:r>
@@ -3644,13 +3545,7 @@
         <w:t>)</w:t>
       </w:r>
       <w:r>
-        <w:rPr>
-          <w:b/>
-        </w:rPr>
-        <w:t xml:space="preserve"> </w:t>
-      </w:r>
-      <w:r>
-        <w:t>– Creates a new sequence in the system or updates an existing sequence’s metadata.</w:t>
+        <w:t xml:space="preserve"> – Continues the run that has paused for a Prompt or Install unit operation.</w:t>
       </w:r>
     </w:p>
     <w:p>
@@ -3671,6 +3566,11 @@
       </w:r>
     </w:p>
     <w:p>
+      <w:r>
+        <w:t>Returns:</w:t>
+      </w:r>
+    </w:p>
+    <w:p>
       <w:pPr>
         <w:pStyle w:val="ListParagraph"/>
         <w:numPr>
@@ -3679,772 +3579,7 @@
         </w:numPr>
       </w:pPr>
       <w:r>
-        <w:t>Sequence ID – The ID of the sequence to update or blank to create a new sequence.</w:t>
-      </w:r>
-    </w:p>
-    <w:p>
-      <w:pPr>
-        <w:pStyle w:val="ListParagraph"/>
-        <w:numPr>
-          <w:ilvl w:val="0"/>
-          <w:numId w:val="1"/>
-        </w:numPr>
-      </w:pPr>
-      <w:r>
-        <w:t>Type – String describing the type of sequence.  Possible values are “Saved” and “Manual” for saved sequences and manual runs, respectively.</w:t>
-      </w:r>
-    </w:p>
-    <w:p>
-      <w:pPr>
-        <w:pStyle w:val="ListParagraph"/>
-        <w:numPr>
-          <w:ilvl w:val="0"/>
-          <w:numId w:val="1"/>
-        </w:numPr>
-      </w:pPr>
-      <w:r>
-        <w:t>Sequence metadata – Metadata for the sequence that is being created or updated:</w:t>
-      </w:r>
-    </w:p>
-    <w:p>
-      <w:pPr>
-        <w:pStyle w:val="ListParagraph"/>
-        <w:numPr>
-          <w:ilvl w:val="1"/>
-          <w:numId w:val="1"/>
-        </w:numPr>
-      </w:pPr>
-      <w:r>
-        <w:t>Name – Sequence name.</w:t>
-      </w:r>
-    </w:p>
-    <w:p>
-      <w:pPr>
-        <w:pStyle w:val="ListParagraph"/>
-        <w:numPr>
-          <w:ilvl w:val="1"/>
-          <w:numId w:val="1"/>
-        </w:numPr>
-      </w:pPr>
-      <w:r>
-        <w:t>Comment – Any comment associated with the sequence.</w:t>
-      </w:r>
-    </w:p>
-    <w:p>
-      <w:pPr>
-        <w:pStyle w:val="ListParagraph"/>
-        <w:numPr>
-          <w:ilvl w:val="1"/>
-          <w:numId w:val="1"/>
-        </w:numPr>
-      </w:pPr>
-      <w:r>
-        <w:t>Creator – User that created the sequence.</w:t>
-      </w:r>
-    </w:p>
-    <w:p>
-      <w:r>
-        <w:t>Returns:</w:t>
-      </w:r>
-    </w:p>
-    <w:p>
-      <w:pPr>
-        <w:pStyle w:val="ListParagraph"/>
-        <w:numPr>
-          <w:ilvl w:val="0"/>
-          <w:numId w:val="1"/>
-        </w:numPr>
-      </w:pPr>
-      <w:r>
-        <w:t>The ID of the newly created or update</w:t>
-      </w:r>
-      <w:r>
-        <w:t>d</w:t>
-      </w:r>
-      <w:r>
-        <w:t xml:space="preserve"> sequence on success, blank otherwise.</w:t>
-      </w:r>
-    </w:p>
-    <w:p>
-      <w:pPr>
-        <w:rPr>
-          <w:rFonts w:ascii="Courier New" w:hAnsi="Courier New" w:cs="Courier New"/>
-          <w:b/>
-        </w:rPr>
-      </w:pPr>
-      <w:r>
-        <w:rPr>
-          <w:rFonts w:ascii="Courier New" w:hAnsi="Courier New" w:cs="Courier New"/>
-          <w:b/>
-        </w:rPr>
-        <w:br w:type="page"/>
-      </w:r>
-    </w:p>
-    <w:p>
-      <w:proofErr w:type="spellStart"/>
-      <w:proofErr w:type="gramStart"/>
-      <w:r>
-        <w:rPr>
-          <w:rFonts w:ascii="Courier New" w:hAnsi="Courier New" w:cs="Courier New"/>
-          <w:b/>
-        </w:rPr>
-        <w:lastRenderedPageBreak/>
-        <w:t>SaveSequenceComponent</w:t>
-      </w:r>
-      <w:proofErr w:type="spellEnd"/>
-      <w:r>
-        <w:rPr>
-          <w:rFonts w:ascii="Courier New" w:hAnsi="Courier New" w:cs="Courier New"/>
-          <w:b/>
-        </w:rPr>
-        <w:t>(</w:t>
-      </w:r>
-      <w:proofErr w:type="gramEnd"/>
-      <w:r>
-        <w:rPr>
-          <w:rFonts w:ascii="Courier New" w:hAnsi="Courier New" w:cs="Courier New"/>
-          <w:b/>
-        </w:rPr>
-        <w:t>)</w:t>
-      </w:r>
-      <w:r>
-        <w:t xml:space="preserve"> – Creates a new component in an existing sequence or updates an existing sequence component.</w:t>
-      </w:r>
-    </w:p>
-    <w:p>
-      <w:r>
-        <w:t>Parameters:</w:t>
-      </w:r>
-    </w:p>
-    <w:p>
-      <w:pPr>
-        <w:pStyle w:val="ListParagraph"/>
-        <w:numPr>
-          <w:ilvl w:val="0"/>
-          <w:numId w:val="1"/>
-        </w:numPr>
-      </w:pPr>
-      <w:r>
-        <w:t>Username – Name of the current user.</w:t>
-      </w:r>
-    </w:p>
-    <w:p>
-      <w:pPr>
-        <w:pStyle w:val="ListParagraph"/>
-        <w:numPr>
-          <w:ilvl w:val="0"/>
-          <w:numId w:val="1"/>
-        </w:numPr>
-      </w:pPr>
-      <w:r>
-        <w:t>Sequence ID – The ID of the sequence to associated with the component.</w:t>
-      </w:r>
-    </w:p>
-    <w:p>
-      <w:pPr>
-        <w:pStyle w:val="ListParagraph"/>
-        <w:numPr>
-          <w:ilvl w:val="0"/>
-          <w:numId w:val="1"/>
-        </w:numPr>
-      </w:pPr>
-      <w:r>
-        <w:t>Component information – Returns the following information for the sequence component:</w:t>
-      </w:r>
-    </w:p>
-    <w:p>
-      <w:pPr>
-        <w:pStyle w:val="ListParagraph"/>
-        <w:numPr>
-          <w:ilvl w:val="1"/>
-          <w:numId w:val="1"/>
-        </w:numPr>
-      </w:pPr>
-      <w:r>
-        <w:t xml:space="preserve">Component Type – </w:t>
-      </w:r>
-      <w:r>
-        <w:t xml:space="preserve">String that specifies the type of component.  Possible values are the subheading under </w:t>
-      </w:r>
-      <w:r>
-        <w:rPr>
-          <w:b/>
-        </w:rPr>
-        <w:t>Components</w:t>
-      </w:r>
-      <w:r>
-        <w:t xml:space="preserve"> (e.g. “EVAPORATE”).</w:t>
-      </w:r>
-    </w:p>
-    <w:p>
-      <w:pPr>
-        <w:pStyle w:val="ListParagraph"/>
-        <w:numPr>
-          <w:ilvl w:val="1"/>
-          <w:numId w:val="1"/>
-        </w:numPr>
-      </w:pPr>
-      <w:r>
-        <w:t>Component ID – The ID of the component to update or blank to create a new component.</w:t>
-      </w:r>
-    </w:p>
-    <w:p>
-      <w:pPr>
-        <w:pStyle w:val="ListParagraph"/>
-        <w:numPr>
-          <w:ilvl w:val="1"/>
-          <w:numId w:val="1"/>
-        </w:numPr>
-      </w:pPr>
-      <w:r>
-        <w:t>Reactor – The reactor associated with this component.</w:t>
-      </w:r>
-    </w:p>
-    <w:p>
-      <w:pPr>
-        <w:pStyle w:val="ListParagraph"/>
-        <w:numPr>
-          <w:ilvl w:val="1"/>
-          <w:numId w:val="1"/>
-        </w:numPr>
-      </w:pPr>
-      <w:r>
-        <w:t xml:space="preserve">Additional details – </w:t>
-      </w:r>
-      <w:r>
-        <w:t>Each</w:t>
-      </w:r>
-      <w:r>
-        <w:t xml:space="preserve"> component type contain additional information as documented below</w:t>
-      </w:r>
-      <w:r>
-        <w:t xml:space="preserve"> under </w:t>
-      </w:r>
-      <w:r>
-        <w:rPr>
-          <w:b/>
-        </w:rPr>
-        <w:t>Components</w:t>
-      </w:r>
-      <w:r>
-        <w:t>.</w:t>
-      </w:r>
-    </w:p>
-    <w:p>
-      <w:r>
-        <w:t>Returns:</w:t>
-      </w:r>
-    </w:p>
-    <w:p>
-      <w:pPr>
-        <w:pStyle w:val="ListParagraph"/>
-        <w:numPr>
-          <w:ilvl w:val="0"/>
-          <w:numId w:val="1"/>
-        </w:numPr>
-      </w:pPr>
-      <w:r>
-        <w:t>The ID of the newly created or update sequence component on success, blank otherwise.</w:t>
-      </w:r>
-    </w:p>
-    <w:p>
-      <w:proofErr w:type="spellStart"/>
-      <w:proofErr w:type="gramStart"/>
-      <w:r>
-        <w:rPr>
-          <w:rFonts w:ascii="Courier New" w:hAnsi="Courier New" w:cs="Courier New"/>
-          <w:b/>
-        </w:rPr>
-        <w:t>DeleteSequence</w:t>
-      </w:r>
-      <w:proofErr w:type="spellEnd"/>
-      <w:r>
-        <w:rPr>
-          <w:rFonts w:ascii="Courier New" w:hAnsi="Courier New" w:cs="Courier New"/>
-          <w:b/>
-        </w:rPr>
-        <w:t>(</w:t>
-      </w:r>
-      <w:proofErr w:type="gramEnd"/>
-      <w:r>
-        <w:rPr>
-          <w:rFonts w:ascii="Courier New" w:hAnsi="Courier New" w:cs="Courier New"/>
-          <w:b/>
-        </w:rPr>
-        <w:t>)</w:t>
-      </w:r>
-      <w:r>
-        <w:t xml:space="preserve"> – Deletes a sequence from the database.</w:t>
-      </w:r>
-    </w:p>
-    <w:p>
-      <w:r>
-        <w:t>Parameters:</w:t>
-      </w:r>
-    </w:p>
-    <w:p>
-      <w:pPr>
-        <w:pStyle w:val="ListParagraph"/>
-        <w:numPr>
-          <w:ilvl w:val="0"/>
-          <w:numId w:val="1"/>
-        </w:numPr>
-      </w:pPr>
-      <w:r>
-        <w:t>Username – Name of the current user.</w:t>
-      </w:r>
-    </w:p>
-    <w:p>
-      <w:pPr>
-        <w:pStyle w:val="ListParagraph"/>
-        <w:numPr>
-          <w:ilvl w:val="0"/>
-          <w:numId w:val="1"/>
-        </w:numPr>
-      </w:pPr>
-      <w:r>
-        <w:t>Sequence ID – The ID of the sequence to delete.</w:t>
-      </w:r>
-    </w:p>
-    <w:p>
-      <w:r>
-        <w:t>Returns:</w:t>
-      </w:r>
-    </w:p>
-    <w:p>
-      <w:pPr>
-        <w:pStyle w:val="ListParagraph"/>
-        <w:numPr>
-          <w:ilvl w:val="0"/>
-          <w:numId w:val="1"/>
-        </w:numPr>
-      </w:pPr>
-      <w:r>
         <w:t>Result – Boolean value (true on success, false otherwise).</w:t>
-      </w:r>
-    </w:p>
-    <w:p>
-      <w:proofErr w:type="spellStart"/>
-      <w:proofErr w:type="gramStart"/>
-      <w:r>
-        <w:rPr>
-          <w:rFonts w:ascii="Courier New" w:hAnsi="Courier New" w:cs="Courier New"/>
-          <w:b/>
-        </w:rPr>
-        <w:t>DeleteSequence</w:t>
-      </w:r>
-      <w:r>
-        <w:rPr>
-          <w:rFonts w:ascii="Courier New" w:hAnsi="Courier New" w:cs="Courier New"/>
-          <w:b/>
-        </w:rPr>
-        <w:t>Component</w:t>
-      </w:r>
-      <w:proofErr w:type="spellEnd"/>
-      <w:r>
-        <w:rPr>
-          <w:rFonts w:ascii="Courier New" w:hAnsi="Courier New" w:cs="Courier New"/>
-          <w:b/>
-        </w:rPr>
-        <w:t>(</w:t>
-      </w:r>
-      <w:proofErr w:type="gramEnd"/>
-      <w:r>
-        <w:rPr>
-          <w:rFonts w:ascii="Courier New" w:hAnsi="Courier New" w:cs="Courier New"/>
-          <w:b/>
-        </w:rPr>
-        <w:t>)</w:t>
-      </w:r>
-      <w:r>
-        <w:t xml:space="preserve"> – Deletes a component from a sequence.</w:t>
-      </w:r>
-    </w:p>
-    <w:p>
-      <w:r>
-        <w:t>Parameters:</w:t>
-      </w:r>
-    </w:p>
-    <w:p>
-      <w:pPr>
-        <w:pStyle w:val="ListParagraph"/>
-        <w:numPr>
-          <w:ilvl w:val="0"/>
-          <w:numId w:val="1"/>
-        </w:numPr>
-      </w:pPr>
-      <w:r>
-        <w:t>Username – Name of the current user.</w:t>
-      </w:r>
-    </w:p>
-    <w:p>
-      <w:pPr>
-        <w:pStyle w:val="ListParagraph"/>
-        <w:numPr>
-          <w:ilvl w:val="0"/>
-          <w:numId w:val="1"/>
-        </w:numPr>
-      </w:pPr>
-      <w:r>
-        <w:t>Sequence ID – The ID of the sequence to associated with the component.</w:t>
-      </w:r>
-    </w:p>
-    <w:p>
-      <w:pPr>
-        <w:pStyle w:val="ListParagraph"/>
-        <w:numPr>
-          <w:ilvl w:val="0"/>
-          <w:numId w:val="1"/>
-        </w:numPr>
-      </w:pPr>
-      <w:r>
-        <w:t>Component</w:t>
-      </w:r>
-      <w:r>
-        <w:t xml:space="preserve"> ID – The ID of the component to delete.</w:t>
-      </w:r>
-    </w:p>
-    <w:p>
-      <w:r>
-        <w:t>Returns:</w:t>
-      </w:r>
-    </w:p>
-    <w:p>
-      <w:pPr>
-        <w:pStyle w:val="ListParagraph"/>
-        <w:numPr>
-          <w:ilvl w:val="0"/>
-          <w:numId w:val="1"/>
-        </w:numPr>
-      </w:pPr>
-      <w:r>
-        <w:t>Result – Boolean value (true on success, false otherwise).</w:t>
-      </w:r>
-    </w:p>
-    <w:p>
-      <w:pPr>
-        <w:rPr>
-          <w:rFonts w:ascii="Courier New" w:hAnsi="Courier New" w:cs="Courier New"/>
-          <w:b/>
-        </w:rPr>
-      </w:pPr>
-      <w:r>
-        <w:rPr>
-          <w:rFonts w:ascii="Courier New" w:hAnsi="Courier New" w:cs="Courier New"/>
-          <w:b/>
-        </w:rPr>
-        <w:br w:type="page"/>
-      </w:r>
-    </w:p>
-    <w:p>
-      <w:proofErr w:type="spellStart"/>
-      <w:proofErr w:type="gramStart"/>
-      <w:r>
-        <w:rPr>
-          <w:rFonts w:ascii="Courier New" w:hAnsi="Courier New" w:cs="Courier New"/>
-          <w:b/>
-        </w:rPr>
-        <w:lastRenderedPageBreak/>
-        <w:t>CopySequence</w:t>
-      </w:r>
-      <w:proofErr w:type="spellEnd"/>
-      <w:r>
-        <w:rPr>
-          <w:rFonts w:ascii="Courier New" w:hAnsi="Courier New" w:cs="Courier New"/>
-          <w:b/>
-        </w:rPr>
-        <w:t>(</w:t>
-      </w:r>
-      <w:proofErr w:type="gramEnd"/>
-      <w:r>
-        <w:rPr>
-          <w:rFonts w:ascii="Courier New" w:hAnsi="Courier New" w:cs="Courier New"/>
-          <w:b/>
-        </w:rPr>
-        <w:t>)</w:t>
-      </w:r>
-      <w:r>
-        <w:t xml:space="preserve"> – Duplicates a sequence.  The source sequence may be either a saved sequence or a manual run.  The sequence copy will always be a saved sequence.</w:t>
-      </w:r>
-    </w:p>
-    <w:p>
-      <w:r>
-        <w:t>Parameters:</w:t>
-      </w:r>
-    </w:p>
-    <w:p>
-      <w:pPr>
-        <w:pStyle w:val="ListParagraph"/>
-        <w:numPr>
-          <w:ilvl w:val="0"/>
-          <w:numId w:val="1"/>
-        </w:numPr>
-      </w:pPr>
-      <w:r>
-        <w:t>Username – Name of the current user.</w:t>
-      </w:r>
-    </w:p>
-    <w:p>
-      <w:pPr>
-        <w:pStyle w:val="ListParagraph"/>
-        <w:numPr>
-          <w:ilvl w:val="0"/>
-          <w:numId w:val="1"/>
-        </w:numPr>
-      </w:pPr>
-      <w:r>
-        <w:t xml:space="preserve">Sequence ID – The ID of the sequence to </w:t>
-      </w:r>
-      <w:r>
-        <w:t>copy</w:t>
-      </w:r>
-      <w:r>
-        <w:t>.</w:t>
-      </w:r>
-    </w:p>
-    <w:p>
-      <w:pPr>
-        <w:pStyle w:val="ListParagraph"/>
-        <w:numPr>
-          <w:ilvl w:val="0"/>
-          <w:numId w:val="1"/>
-        </w:numPr>
-      </w:pPr>
-      <w:r>
-        <w:t xml:space="preserve">Sequence metadata – Metadata </w:t>
-      </w:r>
-      <w:r>
-        <w:t>of</w:t>
-      </w:r>
-      <w:r>
-        <w:t xml:space="preserve"> the </w:t>
-      </w:r>
-      <w:r>
-        <w:t xml:space="preserve">new </w:t>
-      </w:r>
-      <w:r>
-        <w:t>sequence:</w:t>
-      </w:r>
-    </w:p>
-    <w:p>
-      <w:pPr>
-        <w:pStyle w:val="ListParagraph"/>
-        <w:numPr>
-          <w:ilvl w:val="1"/>
-          <w:numId w:val="1"/>
-        </w:numPr>
-      </w:pPr>
-      <w:r>
-        <w:t>Name – Sequence name.</w:t>
-      </w:r>
-    </w:p>
-    <w:p>
-      <w:pPr>
-        <w:pStyle w:val="ListParagraph"/>
-        <w:numPr>
-          <w:ilvl w:val="1"/>
-          <w:numId w:val="1"/>
-        </w:numPr>
-      </w:pPr>
-      <w:r>
-        <w:t>Comment – Any comment associated with the sequence.</w:t>
-      </w:r>
-    </w:p>
-    <w:p>
-      <w:pPr>
-        <w:pStyle w:val="ListParagraph"/>
-        <w:numPr>
-          <w:ilvl w:val="1"/>
-          <w:numId w:val="1"/>
-        </w:numPr>
-      </w:pPr>
-      <w:r>
-        <w:t>Creator – User that created the sequence.</w:t>
-      </w:r>
-    </w:p>
-    <w:p>
-      <w:pPr>
-        <w:pStyle w:val="Heading1"/>
-      </w:pPr>
-      <w:bookmarkStart w:id="7" w:name="_Toc296991177"/>
-      <w:r>
-        <w:t>Components</w:t>
-      </w:r>
-      <w:bookmarkEnd w:id="7"/>
-    </w:p>
-    <w:p>
-      <w:r>
-        <w:t>Each component type has specific information associated with it</w:t>
-      </w:r>
-      <w:r>
-        <w:t xml:space="preserve"> in addition to the common information </w:t>
-      </w:r>
-      <w:r>
-        <w:t>listed</w:t>
-      </w:r>
-      <w:r>
-        <w:t xml:space="preserve"> under </w:t>
-      </w:r>
-      <w:proofErr w:type="spellStart"/>
-      <w:proofErr w:type="gramStart"/>
-      <w:r>
-        <w:rPr>
-          <w:rFonts w:ascii="Courier New" w:hAnsi="Courier New" w:cs="Courier New"/>
-          <w:b/>
-        </w:rPr>
-        <w:t>GetSequence</w:t>
-      </w:r>
-      <w:proofErr w:type="spellEnd"/>
-      <w:r>
-        <w:rPr>
-          <w:rFonts w:ascii="Courier New" w:hAnsi="Courier New" w:cs="Courier New"/>
-          <w:b/>
-        </w:rPr>
-        <w:t>(</w:t>
-      </w:r>
-      <w:proofErr w:type="gramEnd"/>
-      <w:r>
-        <w:rPr>
-          <w:rFonts w:ascii="Courier New" w:hAnsi="Courier New" w:cs="Courier New"/>
-          <w:b/>
-        </w:rPr>
-        <w:t>)</w:t>
-      </w:r>
-      <w:r>
-        <w:t xml:space="preserve"> and </w:t>
-      </w:r>
-      <w:proofErr w:type="spellStart"/>
-      <w:r>
-        <w:rPr>
-          <w:rFonts w:ascii="Courier New" w:hAnsi="Courier New" w:cs="Courier New"/>
-          <w:b/>
-        </w:rPr>
-        <w:t>SaveSequenceComponent</w:t>
-      </w:r>
-      <w:proofErr w:type="spellEnd"/>
-      <w:r>
-        <w:rPr>
-          <w:rFonts w:ascii="Courier New" w:hAnsi="Courier New" w:cs="Courier New"/>
-          <w:b/>
-        </w:rPr>
-        <w:t>()</w:t>
-      </w:r>
-      <w:r>
-        <w:t xml:space="preserve">.  </w:t>
-      </w:r>
-      <w:r>
-        <w:t xml:space="preserve">All of this information is writable by the latter unless explicitly </w:t>
-      </w:r>
-      <w:r>
-        <w:t>indicated below</w:t>
-      </w:r>
-      <w:r>
-        <w:t xml:space="preserve"> </w:t>
-      </w:r>
-      <w:r>
-        <w:t xml:space="preserve">as </w:t>
-      </w:r>
-      <w:r>
-        <w:t>read-only.</w:t>
-      </w:r>
-    </w:p>
-    <w:p>
-      <w:pPr>
-        <w:pStyle w:val="Heading2"/>
-      </w:pPr>
-      <w:bookmarkStart w:id="8" w:name="_Toc296991178"/>
-      <w:r>
-        <w:t>CASSETTE</w:t>
-      </w:r>
-      <w:bookmarkEnd w:id="8"/>
-    </w:p>
-    <w:p>
-      <w:r>
-        <w:t>The cassette component contains the following additional information:</w:t>
-      </w:r>
-    </w:p>
-    <w:p>
-      <w:pPr>
-        <w:pStyle w:val="ListParagraph"/>
-        <w:numPr>
-          <w:ilvl w:val="0"/>
-          <w:numId w:val="1"/>
-        </w:numPr>
-      </w:pPr>
-      <w:r>
-        <w:t>Available</w:t>
-      </w:r>
-      <w:r>
-        <w:t xml:space="preserve"> – Boolean value that indicates if this cassette is used</w:t>
-      </w:r>
-      <w:r>
-        <w:t xml:space="preserve"> in this synthesis</w:t>
-      </w:r>
-      <w:r>
-        <w:t>.</w:t>
-      </w:r>
-    </w:p>
-    <w:p>
-      <w:pPr>
-        <w:pStyle w:val="ListParagraph"/>
-        <w:numPr>
-          <w:ilvl w:val="0"/>
-          <w:numId w:val="1"/>
-        </w:numPr>
-      </w:pPr>
-      <w:r>
-        <w:t>Reagents – Array of reagent IDs (read only).</w:t>
-      </w:r>
-    </w:p>
-    <w:p>
-      <w:pPr>
-        <w:pStyle w:val="Heading2"/>
-      </w:pPr>
-      <w:bookmarkStart w:id="9" w:name="_Toc296991179"/>
-      <w:r>
-        <w:t>ADD</w:t>
-      </w:r>
-      <w:bookmarkEnd w:id="9"/>
-    </w:p>
-    <w:p>
-      <w:r>
-        <w:t>The add component contains the following additional information:</w:t>
-      </w:r>
-    </w:p>
-    <w:p>
-      <w:pPr>
-        <w:pStyle w:val="ListParagraph"/>
-        <w:numPr>
-          <w:ilvl w:val="0"/>
-          <w:numId w:val="1"/>
-        </w:numPr>
-      </w:pPr>
-      <w:r>
-        <w:t>Reagent – The reagent ID to add to the reactor.</w:t>
-      </w:r>
-    </w:p>
-    <w:p>
-      <w:pPr>
-        <w:pStyle w:val="ListParagraph"/>
-        <w:numPr>
-          <w:ilvl w:val="0"/>
-          <w:numId w:val="1"/>
-        </w:numPr>
-      </w:pPr>
-      <w:r>
-        <w:t>Reagent description – Description of the reagent field.</w:t>
-      </w:r>
-    </w:p>
-    <w:p>
-      <w:pPr>
-        <w:pStyle w:val="ListParagraph"/>
-        <w:numPr>
-          <w:ilvl w:val="0"/>
-          <w:numId w:val="1"/>
-        </w:numPr>
-      </w:pPr>
-      <w:r>
-        <w:t>Reagent validation – Contains a string describing the reagent validation.</w:t>
       </w:r>
     </w:p>
     <w:p>
@@ -4458,1584 +3593,7 @@
           <w:szCs w:val="26"/>
         </w:rPr>
       </w:pPr>
-      <w:r>
-        <w:br w:type="page"/>
-      </w:r>
-    </w:p>
-    <w:p>
-      <w:pPr>
-        <w:pStyle w:val="Heading2"/>
-      </w:pPr>
-      <w:bookmarkStart w:id="10" w:name="_Toc296991180"/>
-      <w:r>
-        <w:lastRenderedPageBreak/>
-        <w:t>EVAPORATE</w:t>
-      </w:r>
-      <w:bookmarkEnd w:id="10"/>
-    </w:p>
-    <w:p>
-      <w:r>
-        <w:t xml:space="preserve">The </w:t>
-      </w:r>
-      <w:r>
-        <w:t>evaporate</w:t>
-      </w:r>
-      <w:r>
-        <w:t xml:space="preserve"> component contains the following additional information:</w:t>
-      </w:r>
-    </w:p>
-    <w:p>
-      <w:pPr>
-        <w:pStyle w:val="ListParagraph"/>
-        <w:numPr>
-          <w:ilvl w:val="0"/>
-          <w:numId w:val="1"/>
-        </w:numPr>
-      </w:pPr>
-      <w:r>
-        <w:t>Duration – The length of the reaction.</w:t>
-      </w:r>
-    </w:p>
-    <w:p>
-      <w:pPr>
-        <w:pStyle w:val="ListParagraph"/>
-        <w:numPr>
-          <w:ilvl w:val="0"/>
-          <w:numId w:val="1"/>
-        </w:numPr>
-      </w:pPr>
-      <w:r>
-        <w:t>Duration description – Describes the duration field.</w:t>
-      </w:r>
-    </w:p>
-    <w:p>
-      <w:pPr>
-        <w:pStyle w:val="ListParagraph"/>
-        <w:numPr>
-          <w:ilvl w:val="0"/>
-          <w:numId w:val="1"/>
-        </w:numPr>
-      </w:pPr>
-      <w:r>
-        <w:t>Duration validation – Contains a string describing the reactor validation.</w:t>
-      </w:r>
-    </w:p>
-    <w:p>
-      <w:pPr>
-        <w:pStyle w:val="ListParagraph"/>
-        <w:numPr>
-          <w:ilvl w:val="0"/>
-          <w:numId w:val="1"/>
-        </w:numPr>
-      </w:pPr>
-      <w:r>
-        <w:t>Evaporation temperature – The evaporation temperature in Celsius.</w:t>
-      </w:r>
-    </w:p>
-    <w:p>
-      <w:pPr>
-        <w:pStyle w:val="ListParagraph"/>
-        <w:numPr>
-          <w:ilvl w:val="0"/>
-          <w:numId w:val="1"/>
-        </w:numPr>
-      </w:pPr>
-      <w:r>
-        <w:t>Evaporation temperature description – Describes the evaporation temperature field.</w:t>
-      </w:r>
-    </w:p>
-    <w:p>
-      <w:pPr>
-        <w:pStyle w:val="ListParagraph"/>
-        <w:numPr>
-          <w:ilvl w:val="0"/>
-          <w:numId w:val="1"/>
-        </w:numPr>
-      </w:pPr>
-      <w:r>
-        <w:t>Evaporation temperature validation – Contains a string describing the evaporation temperature validation.</w:t>
-      </w:r>
-    </w:p>
-    <w:p>
-      <w:pPr>
-        <w:pStyle w:val="ListParagraph"/>
-        <w:numPr>
-          <w:ilvl w:val="0"/>
-          <w:numId w:val="1"/>
-        </w:numPr>
-      </w:pPr>
-      <w:r>
-        <w:t>Final temperature – The final temperature in Celsius.</w:t>
-      </w:r>
-    </w:p>
-    <w:p>
-      <w:pPr>
-        <w:pStyle w:val="ListParagraph"/>
-        <w:numPr>
-          <w:ilvl w:val="0"/>
-          <w:numId w:val="1"/>
-        </w:numPr>
-      </w:pPr>
-      <w:r>
-        <w:t>Final temperature description – Describes the final temperature field.</w:t>
-      </w:r>
-    </w:p>
-    <w:p>
-      <w:pPr>
-        <w:pStyle w:val="ListParagraph"/>
-        <w:numPr>
-          <w:ilvl w:val="0"/>
-          <w:numId w:val="1"/>
-        </w:numPr>
-      </w:pPr>
-      <w:r>
-        <w:t>Final temperature validation – Contains a string describing the final temperature validation.</w:t>
-      </w:r>
-    </w:p>
-    <w:p>
-      <w:pPr>
-        <w:pStyle w:val="ListParagraph"/>
-        <w:numPr>
-          <w:ilvl w:val="0"/>
-          <w:numId w:val="1"/>
-        </w:numPr>
-      </w:pPr>
-      <w:r>
-        <w:t>Stir speed – The stir speed in rotations per minute.</w:t>
-      </w:r>
-    </w:p>
-    <w:p>
-      <w:pPr>
-        <w:pStyle w:val="ListParagraph"/>
-        <w:numPr>
-          <w:ilvl w:val="0"/>
-          <w:numId w:val="1"/>
-        </w:numPr>
-      </w:pPr>
-      <w:r>
-        <w:t>Stir speed description – Describes the stir speed field.</w:t>
-      </w:r>
-    </w:p>
-    <w:p>
-      <w:pPr>
-        <w:pStyle w:val="ListParagraph"/>
-        <w:numPr>
-          <w:ilvl w:val="0"/>
-          <w:numId w:val="1"/>
-        </w:numPr>
-      </w:pPr>
-      <w:r>
-        <w:t>Stir speed validation – Contains a string describing the stir speed field.</w:t>
-      </w:r>
-    </w:p>
-    <w:p>
-      <w:pPr>
-        <w:pStyle w:val="Heading2"/>
-      </w:pPr>
-      <w:bookmarkStart w:id="11" w:name="_Toc296991181"/>
-      <w:r>
-        <w:t>TRANSFER</w:t>
-      </w:r>
-      <w:bookmarkEnd w:id="11"/>
-    </w:p>
-    <w:p>
-      <w:r>
-        <w:t>The transfer component contains the following additional information:</w:t>
-      </w:r>
-    </w:p>
-    <w:p>
-      <w:pPr>
-        <w:pStyle w:val="ListParagraph"/>
-        <w:numPr>
-          <w:ilvl w:val="0"/>
-          <w:numId w:val="1"/>
-        </w:numPr>
-      </w:pPr>
-      <w:r>
-        <w:t>Target – The target ID.</w:t>
-      </w:r>
-    </w:p>
-    <w:p>
-      <w:pPr>
-        <w:pStyle w:val="ListParagraph"/>
-        <w:numPr>
-          <w:ilvl w:val="0"/>
-          <w:numId w:val="1"/>
-        </w:numPr>
-      </w:pPr>
-      <w:r>
-        <w:t>Target description – Description of the target field.</w:t>
-      </w:r>
-    </w:p>
-    <w:p>
-      <w:pPr>
-        <w:pStyle w:val="ListParagraph"/>
-        <w:numPr>
-          <w:ilvl w:val="0"/>
-          <w:numId w:val="1"/>
-        </w:numPr>
-      </w:pPr>
-      <w:r>
-        <w:t>Target validation – Contains a string describing the target validation.</w:t>
-      </w:r>
-    </w:p>
-    <w:p>
-      <w:pPr>
-        <w:pStyle w:val="Heading2"/>
-      </w:pPr>
-      <w:bookmarkStart w:id="12" w:name="_Toc296991182"/>
-      <w:r>
-        <w:t>ELUTE</w:t>
-      </w:r>
-      <w:bookmarkEnd w:id="12"/>
-    </w:p>
-    <w:p>
-      <w:r>
-        <w:t>The elute component contains the following additional information:</w:t>
-      </w:r>
-    </w:p>
-    <w:p>
-      <w:pPr>
-        <w:pStyle w:val="ListParagraph"/>
-        <w:numPr>
-          <w:ilvl w:val="0"/>
-          <w:numId w:val="1"/>
-        </w:numPr>
-      </w:pPr>
-      <w:r>
-        <w:t>Reagent – The reagent ID.</w:t>
-      </w:r>
-    </w:p>
-    <w:p>
-      <w:pPr>
-        <w:pStyle w:val="ListParagraph"/>
-        <w:numPr>
-          <w:ilvl w:val="0"/>
-          <w:numId w:val="1"/>
-        </w:numPr>
-      </w:pPr>
-      <w:r>
-        <w:t>Reagent description – Description of the reagent field.</w:t>
-      </w:r>
-    </w:p>
-    <w:p>
-      <w:pPr>
-        <w:pStyle w:val="ListParagraph"/>
-        <w:numPr>
-          <w:ilvl w:val="0"/>
-          <w:numId w:val="1"/>
-        </w:numPr>
-      </w:pPr>
-      <w:r>
-        <w:t>Reagent validation – Contains a string describing the reagent validation.</w:t>
-      </w:r>
-    </w:p>
-    <w:p>
-      <w:pPr>
-        <w:pStyle w:val="ListParagraph"/>
-        <w:numPr>
-          <w:ilvl w:val="0"/>
-          <w:numId w:val="1"/>
-        </w:numPr>
-      </w:pPr>
-      <w:r>
-        <w:t>Target – The target ID.</w:t>
-      </w:r>
-    </w:p>
-    <w:p>
-      <w:pPr>
-        <w:pStyle w:val="ListParagraph"/>
-        <w:numPr>
-          <w:ilvl w:val="0"/>
-          <w:numId w:val="1"/>
-        </w:numPr>
-      </w:pPr>
-      <w:r>
-        <w:t>Target description – Description of the target field.</w:t>
-      </w:r>
-    </w:p>
-    <w:p>
-      <w:pPr>
-        <w:pStyle w:val="ListParagraph"/>
-        <w:numPr>
-          <w:ilvl w:val="0"/>
-          <w:numId w:val="1"/>
-        </w:numPr>
-      </w:pPr>
-      <w:r>
-        <w:t>Target validation – Contains a string describing the target validation.</w:t>
-      </w:r>
-    </w:p>
-    <w:p>
-      <w:pPr>
-        <w:rPr>
-          <w:rFonts w:asciiTheme="majorHAnsi" w:eastAsiaTheme="majorEastAsia" w:hAnsiTheme="majorHAnsi" w:cstheme="majorBidi"/>
-          <w:b/>
-          <w:bCs/>
-          <w:color w:val="4F81BD" w:themeColor="accent1"/>
-          <w:sz w:val="26"/>
-          <w:szCs w:val="26"/>
-        </w:rPr>
-      </w:pPr>
-      <w:r>
-        <w:br w:type="page"/>
-      </w:r>
-    </w:p>
-    <w:p>
-      <w:pPr>
-        <w:pStyle w:val="Heading2"/>
-      </w:pPr>
-      <w:bookmarkStart w:id="13" w:name="_Toc296991183"/>
-      <w:r>
-        <w:lastRenderedPageBreak/>
-        <w:t>REACT</w:t>
-      </w:r>
-      <w:bookmarkEnd w:id="13"/>
-    </w:p>
-    <w:p>
-      <w:r>
-        <w:t>The react component contains the following additional information:</w:t>
-      </w:r>
-    </w:p>
-    <w:p>
-      <w:pPr>
-        <w:pStyle w:val="ListParagraph"/>
-        <w:numPr>
-          <w:ilvl w:val="0"/>
-          <w:numId w:val="1"/>
-        </w:numPr>
-      </w:pPr>
-      <w:r>
-        <w:t>Position – The react position.</w:t>
-      </w:r>
-    </w:p>
-    <w:p>
-      <w:pPr>
-        <w:pStyle w:val="ListParagraph"/>
-        <w:numPr>
-          <w:ilvl w:val="0"/>
-          <w:numId w:val="1"/>
-        </w:numPr>
-      </w:pPr>
-      <w:r>
-        <w:t>Position description – Describes the position field.</w:t>
-      </w:r>
-    </w:p>
-    <w:p>
-      <w:pPr>
-        <w:pStyle w:val="ListParagraph"/>
-        <w:numPr>
-          <w:ilvl w:val="0"/>
-          <w:numId w:val="1"/>
-        </w:numPr>
-      </w:pPr>
-      <w:r>
-        <w:t>Position validation – Contains a string describing the position validation.</w:t>
-      </w:r>
-    </w:p>
-    <w:p>
-      <w:pPr>
-        <w:pStyle w:val="ListParagraph"/>
-        <w:numPr>
-          <w:ilvl w:val="0"/>
-          <w:numId w:val="1"/>
-        </w:numPr>
-      </w:pPr>
-      <w:r>
-        <w:t>Duration – The length of the reaction.</w:t>
-      </w:r>
-    </w:p>
-    <w:p>
-      <w:pPr>
-        <w:pStyle w:val="ListParagraph"/>
-        <w:numPr>
-          <w:ilvl w:val="0"/>
-          <w:numId w:val="1"/>
-        </w:numPr>
-      </w:pPr>
-      <w:r>
-        <w:t>Duration description – Describes the duration field.</w:t>
-      </w:r>
-    </w:p>
-    <w:p>
-      <w:pPr>
-        <w:pStyle w:val="ListParagraph"/>
-        <w:numPr>
-          <w:ilvl w:val="0"/>
-          <w:numId w:val="1"/>
-        </w:numPr>
-      </w:pPr>
-      <w:r>
-        <w:t>Duration validation – Contains a string describing the reactor validation.</w:t>
-      </w:r>
-    </w:p>
-    <w:p>
-      <w:pPr>
-        <w:pStyle w:val="ListParagraph"/>
-        <w:numPr>
-          <w:ilvl w:val="0"/>
-          <w:numId w:val="1"/>
-        </w:numPr>
-      </w:pPr>
-      <w:r>
-        <w:t>Reaction temperature – The reaction temperature in Celsius.</w:t>
-      </w:r>
-    </w:p>
-    <w:p>
-      <w:pPr>
-        <w:pStyle w:val="ListParagraph"/>
-        <w:numPr>
-          <w:ilvl w:val="0"/>
-          <w:numId w:val="1"/>
-        </w:numPr>
-      </w:pPr>
-      <w:r>
-        <w:t>Reaction temperature description – Describes the reaction temperature field.</w:t>
-      </w:r>
-    </w:p>
-    <w:p>
-      <w:pPr>
-        <w:pStyle w:val="ListParagraph"/>
-        <w:numPr>
-          <w:ilvl w:val="0"/>
-          <w:numId w:val="1"/>
-        </w:numPr>
-      </w:pPr>
-      <w:r>
-        <w:t>Reaction temperature validation – Contains a string describing the reaction temperature validation.</w:t>
-      </w:r>
-    </w:p>
-    <w:p>
-      <w:pPr>
-        <w:pStyle w:val="ListParagraph"/>
-        <w:numPr>
-          <w:ilvl w:val="0"/>
-          <w:numId w:val="1"/>
-        </w:numPr>
-      </w:pPr>
-      <w:r>
-        <w:t>Final temperature – The final temperature in Celsius.</w:t>
-      </w:r>
-    </w:p>
-    <w:p>
-      <w:pPr>
-        <w:pStyle w:val="ListParagraph"/>
-        <w:numPr>
-          <w:ilvl w:val="0"/>
-          <w:numId w:val="1"/>
-        </w:numPr>
-      </w:pPr>
-      <w:r>
-        <w:t>Final temperature description – Describes the final temperature field.</w:t>
-      </w:r>
-    </w:p>
-    <w:p>
-      <w:pPr>
-        <w:pStyle w:val="ListParagraph"/>
-        <w:numPr>
-          <w:ilvl w:val="0"/>
-          <w:numId w:val="1"/>
-        </w:numPr>
-      </w:pPr>
-      <w:r>
-        <w:t>Final temperature validation – Contains a string describing the final temperature validation.</w:t>
-      </w:r>
-    </w:p>
-    <w:p>
-      <w:pPr>
-        <w:pStyle w:val="ListParagraph"/>
-        <w:numPr>
-          <w:ilvl w:val="0"/>
-          <w:numId w:val="1"/>
-        </w:numPr>
-      </w:pPr>
-      <w:r>
-        <w:t>Stir speed – The stir speed in rotations per minute.</w:t>
-      </w:r>
-    </w:p>
-    <w:p>
-      <w:pPr>
-        <w:pStyle w:val="ListParagraph"/>
-        <w:numPr>
-          <w:ilvl w:val="0"/>
-          <w:numId w:val="1"/>
-        </w:numPr>
-      </w:pPr>
-      <w:r>
-        <w:t>Stir speed description – Describes the stir speed field.</w:t>
-      </w:r>
-    </w:p>
-    <w:p>
-      <w:pPr>
-        <w:pStyle w:val="ListParagraph"/>
-        <w:numPr>
-          <w:ilvl w:val="0"/>
-          <w:numId w:val="1"/>
-        </w:numPr>
-      </w:pPr>
-      <w:r>
-        <w:t>Stir speed validation – Contains a string describing the stir speed field.</w:t>
-      </w:r>
-    </w:p>
-    <w:p>
-      <w:pPr>
-        <w:pStyle w:val="Heading2"/>
-      </w:pPr>
-      <w:bookmarkStart w:id="14" w:name="_Toc296991184"/>
-      <w:r>
-        <w:t>PROMPT</w:t>
-      </w:r>
-      <w:bookmarkEnd w:id="14"/>
-    </w:p>
-    <w:p>
-      <w:r>
-        <w:t>The prompt component contains the following additional information:</w:t>
-      </w:r>
-    </w:p>
-    <w:p>
-      <w:pPr>
-        <w:pStyle w:val="ListParagraph"/>
-        <w:numPr>
-          <w:ilvl w:val="0"/>
-          <w:numId w:val="1"/>
-        </w:numPr>
-      </w:pPr>
-      <w:r>
-        <w:t>Message – Text to display to the user.</w:t>
-      </w:r>
-    </w:p>
-    <w:p>
-      <w:pPr>
-        <w:pStyle w:val="ListParagraph"/>
-        <w:numPr>
-          <w:ilvl w:val="0"/>
-          <w:numId w:val="1"/>
-        </w:numPr>
-      </w:pPr>
-      <w:r>
-        <w:t>Message description – Contains a string describing the message field.</w:t>
-      </w:r>
-    </w:p>
-    <w:p>
-      <w:pPr>
-        <w:pStyle w:val="ListParagraph"/>
-        <w:numPr>
-          <w:ilvl w:val="0"/>
-          <w:numId w:val="1"/>
-        </w:numPr>
-      </w:pPr>
-      <w:r>
-        <w:t>Message validation – Contains a string describing the message validation.</w:t>
-      </w:r>
-    </w:p>
-    <w:p>
-      <w:pPr>
-        <w:pStyle w:val="Heading2"/>
-      </w:pPr>
-      <w:bookmarkStart w:id="15" w:name="_Toc296991185"/>
-      <w:r>
-        <w:t>MOVE</w:t>
-      </w:r>
-      <w:bookmarkEnd w:id="15"/>
-    </w:p>
-    <w:p>
-      <w:r>
-        <w:t>The move component contains the following additional information:</w:t>
-      </w:r>
-    </w:p>
-    <w:p>
-      <w:pPr>
-        <w:pStyle w:val="ListParagraph"/>
-        <w:numPr>
-          <w:ilvl w:val="0"/>
-          <w:numId w:val="1"/>
-        </w:numPr>
-      </w:pPr>
-      <w:r>
-        <w:t>Position – The react position.</w:t>
-      </w:r>
-    </w:p>
-    <w:p>
-      <w:pPr>
-        <w:pStyle w:val="ListParagraph"/>
-        <w:numPr>
-          <w:ilvl w:val="0"/>
-          <w:numId w:val="1"/>
-        </w:numPr>
-      </w:pPr>
-      <w:r>
-        <w:t>Position description – Description of the position field.</w:t>
-      </w:r>
-    </w:p>
-    <w:p>
-      <w:pPr>
-        <w:pStyle w:val="ListParagraph"/>
-        <w:numPr>
-          <w:ilvl w:val="0"/>
-          <w:numId w:val="1"/>
-        </w:numPr>
-      </w:pPr>
-      <w:r>
-        <w:t>Position validation – Contains a string describing the position validation.</w:t>
-      </w:r>
-    </w:p>
-    <w:p>
-      <w:pPr>
-        <w:pStyle w:val="ListParagraph"/>
-        <w:numPr>
-          <w:ilvl w:val="0"/>
-          <w:numId w:val="1"/>
-        </w:numPr>
-      </w:pPr>
-      <w:r>
-        <w:t xml:space="preserve">State – </w:t>
-      </w:r>
-      <w:r>
-        <w:t xml:space="preserve">Boolean value that specifies if the </w:t>
-      </w:r>
-      <w:r>
-        <w:t xml:space="preserve">reactor </w:t>
-      </w:r>
-      <w:r>
-        <w:t xml:space="preserve">is in the closed </w:t>
-      </w:r>
-      <w:r>
-        <w:t>state.</w:t>
-      </w:r>
-    </w:p>
-    <w:p>
-      <w:pPr>
-        <w:pStyle w:val="ListParagraph"/>
-        <w:numPr>
-          <w:ilvl w:val="0"/>
-          <w:numId w:val="1"/>
-        </w:numPr>
-      </w:pPr>
-      <w:r>
-        <w:t>State description – Description of the state field.</w:t>
-      </w:r>
-    </w:p>
-    <w:p>
-      <w:pPr>
-        <w:pStyle w:val="ListParagraph"/>
-        <w:numPr>
-          <w:ilvl w:val="0"/>
-          <w:numId w:val="1"/>
-        </w:numPr>
-      </w:pPr>
-      <w:r>
-        <w:t>State validation – Contains a string describing the state validation.</w:t>
-      </w:r>
-    </w:p>
-    <w:p>
-      <w:pPr>
-        <w:rPr>
-          <w:rFonts w:asciiTheme="majorHAnsi" w:eastAsiaTheme="majorEastAsia" w:hAnsiTheme="majorHAnsi" w:cstheme="majorBidi"/>
-          <w:b/>
-          <w:bCs/>
-          <w:color w:val="4F81BD" w:themeColor="accent1"/>
-          <w:sz w:val="26"/>
-          <w:szCs w:val="26"/>
-        </w:rPr>
-      </w:pPr>
-      <w:r>
-        <w:br w:type="page"/>
-      </w:r>
-    </w:p>
-    <w:p>
-      <w:pPr>
-        <w:pStyle w:val="Heading2"/>
-      </w:pPr>
-      <w:bookmarkStart w:id="16" w:name="_Toc296991186"/>
-      <w:r>
-        <w:lastRenderedPageBreak/>
-        <w:t>INSTALL</w:t>
-      </w:r>
-      <w:bookmarkEnd w:id="16"/>
-    </w:p>
-    <w:p>
-      <w:r>
-        <w:t>The install component contains the following additional information:</w:t>
-      </w:r>
-    </w:p>
-    <w:p>
-      <w:pPr>
-        <w:pStyle w:val="ListParagraph"/>
-        <w:numPr>
-          <w:ilvl w:val="0"/>
-          <w:numId w:val="1"/>
-        </w:numPr>
-      </w:pPr>
-      <w:r>
-        <w:t>Message – Text to display to the user.</w:t>
-      </w:r>
-    </w:p>
-    <w:p>
-      <w:pPr>
-        <w:pStyle w:val="ListParagraph"/>
-        <w:numPr>
-          <w:ilvl w:val="0"/>
-          <w:numId w:val="1"/>
-        </w:numPr>
-      </w:pPr>
-      <w:r>
-        <w:t>Message description – Contains a string describing the message field.</w:t>
-      </w:r>
-    </w:p>
-    <w:p>
-      <w:pPr>
-        <w:pStyle w:val="ListParagraph"/>
-        <w:numPr>
-          <w:ilvl w:val="0"/>
-          <w:numId w:val="1"/>
-        </w:numPr>
-      </w:pPr>
-      <w:r>
-        <w:t>Message validation – Contains a string describing the message validation.</w:t>
-      </w:r>
-    </w:p>
-    <w:p>
-      <w:pPr>
-        <w:pStyle w:val="Heading2"/>
-      </w:pPr>
-      <w:bookmarkStart w:id="17" w:name="_Toc296991187"/>
-      <w:r>
-        <w:t>COMMENT</w:t>
-      </w:r>
-      <w:bookmarkEnd w:id="17"/>
-    </w:p>
-    <w:p>
-      <w:r>
-        <w:t>The comment component contains the following additional information:</w:t>
-      </w:r>
-    </w:p>
-    <w:p>
-      <w:pPr>
-        <w:pStyle w:val="ListParagraph"/>
-        <w:numPr>
-          <w:ilvl w:val="0"/>
-          <w:numId w:val="1"/>
-        </w:numPr>
-      </w:pPr>
-      <w:r>
-        <w:t>Comment – User-specified comment.</w:t>
-      </w:r>
-    </w:p>
-    <w:p>
-      <w:pPr>
-        <w:pStyle w:val="ListParagraph"/>
-        <w:numPr>
-          <w:ilvl w:val="0"/>
-          <w:numId w:val="1"/>
-        </w:numPr>
-      </w:pPr>
-      <w:r>
-        <w:t>Comment description – Description of the comment field.</w:t>
-      </w:r>
-    </w:p>
-    <w:p>
-      <w:pPr>
-        <w:pStyle w:val="ListParagraph"/>
-        <w:numPr>
-          <w:ilvl w:val="0"/>
-          <w:numId w:val="1"/>
-        </w:numPr>
-      </w:pPr>
-      <w:r>
-        <w:t>Comment validation – Contains a string describing the comment validation.</w:t>
-      </w:r>
-    </w:p>
-    <w:p>
-      <w:pPr>
-        <w:pStyle w:val="Heading2"/>
-      </w:pPr>
-      <w:bookmarkStart w:id="18" w:name="_Toc296991188"/>
-      <w:r>
-        <w:t>ACTIVITY</w:t>
-      </w:r>
-      <w:bookmarkEnd w:id="18"/>
-    </w:p>
-    <w:p>
-      <w:r>
-        <w:t xml:space="preserve">The activity component contains </w:t>
-      </w:r>
-      <w:r>
-        <w:t>no additional information.</w:t>
-      </w:r>
-    </w:p>
-    <w:p>
-      <w:pPr>
-        <w:pStyle w:val="Heading1"/>
-      </w:pPr>
-      <w:bookmarkStart w:id="19" w:name="_Toc296991189"/>
-      <w:r>
-        <w:t>Reagents</w:t>
-      </w:r>
-      <w:bookmarkEnd w:id="19"/>
-    </w:p>
-    <w:p>
-      <w:proofErr w:type="spellStart"/>
-      <w:proofErr w:type="gramStart"/>
-      <w:r>
-        <w:rPr>
-          <w:rFonts w:ascii="Courier New" w:hAnsi="Courier New" w:cs="Courier New"/>
-          <w:b/>
-        </w:rPr>
-        <w:t>GetReagent</w:t>
-      </w:r>
-      <w:proofErr w:type="spellEnd"/>
-      <w:r>
-        <w:rPr>
-          <w:rFonts w:ascii="Courier New" w:hAnsi="Courier New" w:cs="Courier New"/>
-          <w:b/>
-        </w:rPr>
-        <w:t>(</w:t>
-      </w:r>
-      <w:proofErr w:type="gramEnd"/>
-      <w:r>
-        <w:rPr>
-          <w:rFonts w:ascii="Courier New" w:hAnsi="Courier New" w:cs="Courier New"/>
-          <w:b/>
-        </w:rPr>
-        <w:t>)</w:t>
-      </w:r>
-      <w:r>
-        <w:t xml:space="preserve"> –</w:t>
-      </w:r>
-      <w:r>
-        <w:t xml:space="preserve"> Returns details of a specific reagent.</w:t>
-      </w:r>
-    </w:p>
-    <w:p>
-      <w:r>
-        <w:t>Parameters:</w:t>
-      </w:r>
-    </w:p>
-    <w:p>
-      <w:pPr>
-        <w:pStyle w:val="ListParagraph"/>
-        <w:numPr>
-          <w:ilvl w:val="0"/>
-          <w:numId w:val="1"/>
-        </w:numPr>
-      </w:pPr>
-      <w:r>
-        <w:t>Username – Name of the current user.</w:t>
-      </w:r>
-    </w:p>
-    <w:p>
-      <w:pPr>
-        <w:pStyle w:val="ListParagraph"/>
-        <w:numPr>
-          <w:ilvl w:val="0"/>
-          <w:numId w:val="1"/>
-        </w:numPr>
-      </w:pPr>
-      <w:r>
-        <w:t>Sequence ID – Unique ID of the sequence associated with this reagent.</w:t>
-      </w:r>
-    </w:p>
-    <w:p>
-      <w:pPr>
-        <w:pStyle w:val="ListParagraph"/>
-        <w:numPr>
-          <w:ilvl w:val="0"/>
-          <w:numId w:val="1"/>
-        </w:numPr>
-      </w:pPr>
-      <w:r>
-        <w:t>Reagent ID – The unique ID of the reagent.</w:t>
-      </w:r>
-    </w:p>
-    <w:p>
-      <w:r>
-        <w:t>Returns:</w:t>
-      </w:r>
-    </w:p>
-    <w:p>
-      <w:pPr>
-        <w:pStyle w:val="ListParagraph"/>
-        <w:numPr>
-          <w:ilvl w:val="0"/>
-          <w:numId w:val="1"/>
-        </w:numPr>
-      </w:pPr>
-      <w:r>
-        <w:t>Used – Flag that indicates if this reagent position is used in this cassette.</w:t>
-      </w:r>
-    </w:p>
-    <w:p>
-      <w:pPr>
-        <w:pStyle w:val="ListParagraph"/>
-        <w:numPr>
-          <w:ilvl w:val="0"/>
-          <w:numId w:val="1"/>
-        </w:numPr>
-      </w:pPr>
-      <w:r>
-        <w:t>Position – The reagent position in the cassette.</w:t>
-      </w:r>
-    </w:p>
-    <w:p>
-      <w:pPr>
-        <w:pStyle w:val="ListParagraph"/>
-        <w:numPr>
-          <w:ilvl w:val="0"/>
-          <w:numId w:val="1"/>
-        </w:numPr>
-      </w:pPr>
-      <w:r>
-        <w:t>Name – The short name of the reagent.</w:t>
-      </w:r>
-    </w:p>
-    <w:p>
-      <w:pPr>
-        <w:pStyle w:val="ListParagraph"/>
-        <w:numPr>
-          <w:ilvl w:val="0"/>
-          <w:numId w:val="1"/>
-        </w:numPr>
-      </w:pPr>
-      <w:r>
-        <w:t>Description – The long description of the reagent.</w:t>
-      </w:r>
-    </w:p>
-    <w:p>
-      <w:pPr>
-        <w:rPr>
-          <w:rFonts w:ascii="Courier New" w:hAnsi="Courier New" w:cs="Courier New"/>
-          <w:b/>
-        </w:rPr>
-      </w:pPr>
-      <w:r>
-        <w:rPr>
-          <w:rFonts w:ascii="Courier New" w:hAnsi="Courier New" w:cs="Courier New"/>
-          <w:b/>
-        </w:rPr>
-        <w:br w:type="page"/>
-      </w:r>
-    </w:p>
-    <w:p>
-      <w:proofErr w:type="spellStart"/>
-      <w:proofErr w:type="gramStart"/>
-      <w:r>
-        <w:rPr>
-          <w:rFonts w:ascii="Courier New" w:hAnsi="Courier New" w:cs="Courier New"/>
-          <w:b/>
-        </w:rPr>
-        <w:lastRenderedPageBreak/>
-        <w:t>SaveReagent</w:t>
-      </w:r>
-      <w:proofErr w:type="spellEnd"/>
-      <w:r>
-        <w:rPr>
-          <w:rFonts w:ascii="Courier New" w:hAnsi="Courier New" w:cs="Courier New"/>
-          <w:b/>
-        </w:rPr>
-        <w:t>(</w:t>
-      </w:r>
-      <w:proofErr w:type="gramEnd"/>
-      <w:r>
-        <w:rPr>
-          <w:rFonts w:ascii="Courier New" w:hAnsi="Courier New" w:cs="Courier New"/>
-          <w:b/>
-        </w:rPr>
-        <w:t>)</w:t>
-      </w:r>
-      <w:r>
-        <w:t xml:space="preserve"> – Updates an existing reagent.</w:t>
-      </w:r>
-    </w:p>
-    <w:p>
-      <w:r>
-        <w:t>Parameters:</w:t>
-      </w:r>
-    </w:p>
-    <w:p>
-      <w:pPr>
-        <w:pStyle w:val="ListParagraph"/>
-        <w:numPr>
-          <w:ilvl w:val="0"/>
-          <w:numId w:val="1"/>
-        </w:numPr>
-      </w:pPr>
-      <w:r>
-        <w:t>Username – Name of the current user.</w:t>
-      </w:r>
-    </w:p>
-    <w:p>
-      <w:pPr>
-        <w:pStyle w:val="ListParagraph"/>
-        <w:numPr>
-          <w:ilvl w:val="0"/>
-          <w:numId w:val="1"/>
-        </w:numPr>
-      </w:pPr>
-      <w:r>
-        <w:t>Reagent ID – Unique ID that specifies the reagent to update.</w:t>
-      </w:r>
-    </w:p>
-    <w:p>
-      <w:pPr>
-        <w:pStyle w:val="ListParagraph"/>
-        <w:numPr>
-          <w:ilvl w:val="0"/>
-          <w:numId w:val="1"/>
-        </w:numPr>
-      </w:pPr>
-      <w:r>
-        <w:t>Component ID – The unique ID of the cassette associated with this reagent.</w:t>
-      </w:r>
-    </w:p>
-    <w:p>
-      <w:pPr>
-        <w:pStyle w:val="ListParagraph"/>
-        <w:numPr>
-          <w:ilvl w:val="0"/>
-          <w:numId w:val="1"/>
-        </w:numPr>
-      </w:pPr>
-      <w:r>
-        <w:t>Sequence ID – The unique ID of the sequence associated with this reagent.</w:t>
-      </w:r>
-    </w:p>
-    <w:p>
-      <w:pPr>
-        <w:pStyle w:val="ListParagraph"/>
-        <w:numPr>
-          <w:ilvl w:val="0"/>
-          <w:numId w:val="1"/>
-        </w:numPr>
-      </w:pPr>
-      <w:r>
-        <w:t>Used – Flag that indicates if this reagent position is used in this cassette.</w:t>
-      </w:r>
-    </w:p>
-    <w:p>
-      <w:pPr>
-        <w:pStyle w:val="ListParagraph"/>
-        <w:numPr>
-          <w:ilvl w:val="0"/>
-          <w:numId w:val="1"/>
-        </w:numPr>
-      </w:pPr>
-      <w:r>
-        <w:t>Position – The reagent position in the cassette.</w:t>
-      </w:r>
-    </w:p>
-    <w:p>
-      <w:pPr>
-        <w:pStyle w:val="ListParagraph"/>
-        <w:numPr>
-          <w:ilvl w:val="0"/>
-          <w:numId w:val="1"/>
-        </w:numPr>
-      </w:pPr>
-      <w:r>
-        <w:t>Name – The short name of the reagent.</w:t>
-      </w:r>
-    </w:p>
-    <w:p>
-      <w:pPr>
-        <w:pStyle w:val="ListParagraph"/>
-        <w:numPr>
-          <w:ilvl w:val="0"/>
-          <w:numId w:val="1"/>
-        </w:numPr>
-      </w:pPr>
-      <w:r>
-        <w:t>Description – The long description of the reagent.</w:t>
-      </w:r>
-    </w:p>
-    <w:p>
-      <w:r>
-        <w:t>Returns:</w:t>
-      </w:r>
-    </w:p>
-    <w:p>
-      <w:pPr>
-        <w:pStyle w:val="ListParagraph"/>
-        <w:numPr>
-          <w:ilvl w:val="0"/>
-          <w:numId w:val="1"/>
-        </w:numPr>
-      </w:pPr>
-      <w:r>
-        <w:t>Result – Boolean value (true on success, false otherwise).</w:t>
-      </w:r>
-    </w:p>
-    <w:p>
-      <w:pPr>
-        <w:pStyle w:val="Heading1"/>
-      </w:pPr>
-      <w:bookmarkStart w:id="20" w:name="_Toc296991190"/>
-      <w:r>
-        <w:t>Run</w:t>
-      </w:r>
-      <w:bookmarkEnd w:id="20"/>
-    </w:p>
-    <w:p>
-      <w:proofErr w:type="spellStart"/>
-      <w:proofErr w:type="gramStart"/>
-      <w:r>
-        <w:rPr>
-          <w:rFonts w:ascii="Courier New" w:hAnsi="Courier New" w:cs="Courier New"/>
-          <w:b/>
-        </w:rPr>
-        <w:t>GetRunState</w:t>
-      </w:r>
-      <w:proofErr w:type="spellEnd"/>
-      <w:r>
-        <w:rPr>
-          <w:rFonts w:ascii="Courier New" w:hAnsi="Courier New" w:cs="Courier New"/>
-          <w:b/>
-        </w:rPr>
-        <w:t>(</w:t>
-      </w:r>
-      <w:proofErr w:type="gramEnd"/>
-      <w:r>
-        <w:rPr>
-          <w:rFonts w:ascii="Courier New" w:hAnsi="Courier New" w:cs="Courier New"/>
-          <w:b/>
-        </w:rPr>
-        <w:t>)</w:t>
-      </w:r>
-      <w:r>
-        <w:t xml:space="preserve"> – Returns the run state of the system.</w:t>
-      </w:r>
-    </w:p>
-    <w:p>
-      <w:r>
-        <w:t>Parameters:</w:t>
-      </w:r>
-    </w:p>
-    <w:p>
-      <w:pPr>
-        <w:pStyle w:val="ListParagraph"/>
-        <w:numPr>
-          <w:ilvl w:val="0"/>
-          <w:numId w:val="1"/>
-        </w:numPr>
-      </w:pPr>
-      <w:r>
-        <w:t>Username – Name of the current user.</w:t>
-      </w:r>
-    </w:p>
-    <w:p>
-      <w:r>
-        <w:t>Returns:</w:t>
-      </w:r>
-    </w:p>
-    <w:p>
-      <w:pPr>
-        <w:pStyle w:val="ListParagraph"/>
-        <w:numPr>
-          <w:ilvl w:val="0"/>
-          <w:numId w:val="1"/>
-        </w:numPr>
-      </w:pPr>
-      <w:r>
-        <w:t>Run state – String describing the state of the system.  This string may be delimited and contain state-specific information that will be understood by the web server (e.g. “SEQUENCE.1.15”) but should be treated by the core server as just a string.</w:t>
-      </w:r>
-    </w:p>
-    <w:p>
-      <w:proofErr w:type="spellStart"/>
-      <w:proofErr w:type="gramStart"/>
-      <w:r>
-        <w:rPr>
-          <w:rFonts w:ascii="Courier New" w:hAnsi="Courier New" w:cs="Courier New"/>
-          <w:b/>
-        </w:rPr>
-        <w:t>SaveRunState</w:t>
-      </w:r>
-      <w:proofErr w:type="spellEnd"/>
-      <w:r>
-        <w:rPr>
-          <w:rFonts w:ascii="Courier New" w:hAnsi="Courier New" w:cs="Courier New"/>
-          <w:b/>
-        </w:rPr>
-        <w:t>(</w:t>
-      </w:r>
-      <w:proofErr w:type="gramEnd"/>
-      <w:r>
-        <w:rPr>
-          <w:rFonts w:ascii="Courier New" w:hAnsi="Courier New" w:cs="Courier New"/>
-          <w:b/>
-        </w:rPr>
-        <w:t>)</w:t>
-      </w:r>
-      <w:r>
-        <w:t xml:space="preserve"> – Updates the run state of the system.</w:t>
-      </w:r>
-    </w:p>
-    <w:p>
-      <w:r>
-        <w:t>Parameters:</w:t>
-      </w:r>
-    </w:p>
-    <w:p>
-      <w:pPr>
-        <w:pStyle w:val="ListParagraph"/>
-        <w:numPr>
-          <w:ilvl w:val="0"/>
-          <w:numId w:val="1"/>
-        </w:numPr>
-      </w:pPr>
-      <w:r>
-        <w:t>Username – Name of the current user.</w:t>
-      </w:r>
-    </w:p>
-    <w:p>
-      <w:pPr>
-        <w:pStyle w:val="ListParagraph"/>
-        <w:numPr>
-          <w:ilvl w:val="0"/>
-          <w:numId w:val="1"/>
-        </w:numPr>
-      </w:pPr>
-      <w:r>
-        <w:t>Run state – String describing the state of the system.</w:t>
-      </w:r>
-    </w:p>
-    <w:p>
-      <w:r>
-        <w:t>Returns:</w:t>
-      </w:r>
-    </w:p>
-    <w:p>
-      <w:pPr>
-        <w:pStyle w:val="ListParagraph"/>
-        <w:numPr>
-          <w:ilvl w:val="0"/>
-          <w:numId w:val="1"/>
-        </w:numPr>
-      </w:pPr>
-      <w:r>
-        <w:t>Result – Boolean value (true on success, false otherwise).</w:t>
-      </w:r>
-    </w:p>
-    <w:p>
-      <w:pPr>
-        <w:rPr>
-          <w:rFonts w:ascii="Courier New" w:hAnsi="Courier New" w:cs="Courier New"/>
-          <w:b/>
-        </w:rPr>
-      </w:pPr>
-      <w:r>
-        <w:rPr>
-          <w:rFonts w:ascii="Courier New" w:hAnsi="Courier New" w:cs="Courier New"/>
-          <w:b/>
-        </w:rPr>
-        <w:br w:type="page"/>
-      </w:r>
-    </w:p>
-    <w:p>
-      <w:proofErr w:type="spellStart"/>
-      <w:proofErr w:type="gramStart"/>
-      <w:r>
-        <w:rPr>
-          <w:rFonts w:ascii="Courier New" w:hAnsi="Courier New" w:cs="Courier New"/>
-          <w:b/>
-        </w:rPr>
-        <w:lastRenderedPageBreak/>
-        <w:t>GetRun</w:t>
-      </w:r>
-      <w:r>
-        <w:rPr>
-          <w:rFonts w:ascii="Courier New" w:hAnsi="Courier New" w:cs="Courier New"/>
-          <w:b/>
-        </w:rPr>
-        <w:t>User</w:t>
-      </w:r>
-      <w:proofErr w:type="spellEnd"/>
-      <w:r>
-        <w:rPr>
-          <w:rFonts w:ascii="Courier New" w:hAnsi="Courier New" w:cs="Courier New"/>
-          <w:b/>
-        </w:rPr>
-        <w:t>(</w:t>
-      </w:r>
-      <w:proofErr w:type="gramEnd"/>
-      <w:r>
-        <w:rPr>
-          <w:rFonts w:ascii="Courier New" w:hAnsi="Courier New" w:cs="Courier New"/>
-          <w:b/>
-        </w:rPr>
-        <w:t>)</w:t>
-      </w:r>
-      <w:r>
-        <w:t xml:space="preserve"> – Returns the user currently running the system.</w:t>
-      </w:r>
-    </w:p>
-    <w:p>
-      <w:r>
-        <w:t>Parameters:</w:t>
-      </w:r>
-    </w:p>
-    <w:p>
-      <w:pPr>
-        <w:pStyle w:val="ListParagraph"/>
-        <w:numPr>
-          <w:ilvl w:val="0"/>
-          <w:numId w:val="1"/>
-        </w:numPr>
-      </w:pPr>
-      <w:r>
-        <w:t>Username – Name of the current user.</w:t>
-      </w:r>
-    </w:p>
-    <w:p>
-      <w:r>
-        <w:t>Returns:</w:t>
-      </w:r>
-    </w:p>
-    <w:p>
-      <w:pPr>
-        <w:pStyle w:val="ListParagraph"/>
-        <w:numPr>
-          <w:ilvl w:val="0"/>
-          <w:numId w:val="1"/>
-        </w:numPr>
-      </w:pPr>
-      <w:r>
-        <w:t>Run username – Name of the user</w:t>
-      </w:r>
-      <w:r>
-        <w:t xml:space="preserve"> currently operating the system or an empty string if the system is not running.</w:t>
-      </w:r>
-    </w:p>
-    <w:p>
-      <w:pPr>
-        <w:pStyle w:val="Heading2"/>
-      </w:pPr>
-      <w:bookmarkStart w:id="21" w:name="_Toc296991191"/>
-      <w:r>
-        <w:t>Run Sequence</w:t>
-      </w:r>
-      <w:bookmarkEnd w:id="21"/>
-    </w:p>
-    <w:p>
-      <w:proofErr w:type="spellStart"/>
-      <w:proofErr w:type="gramStart"/>
-      <w:r>
-        <w:rPr>
-          <w:rFonts w:ascii="Courier New" w:hAnsi="Courier New" w:cs="Courier New"/>
-          <w:b/>
-        </w:rPr>
-        <w:t>RunSequence</w:t>
-      </w:r>
-      <w:proofErr w:type="spellEnd"/>
-      <w:r>
-        <w:rPr>
-          <w:rFonts w:ascii="Courier New" w:hAnsi="Courier New" w:cs="Courier New"/>
-          <w:b/>
-        </w:rPr>
-        <w:t>(</w:t>
-      </w:r>
-      <w:proofErr w:type="gramEnd"/>
-      <w:r>
-        <w:rPr>
-          <w:rFonts w:ascii="Courier New" w:hAnsi="Courier New" w:cs="Courier New"/>
-          <w:b/>
-        </w:rPr>
-        <w:t>)</w:t>
-      </w:r>
-      <w:r>
-        <w:t xml:space="preserve"> – Starts executing a sequence </w:t>
-      </w:r>
-      <w:r>
-        <w:t>from</w:t>
-      </w:r>
-      <w:r>
-        <w:t xml:space="preserve"> the database.</w:t>
-      </w:r>
-    </w:p>
-    <w:p>
-      <w:r>
-        <w:t>Parameters:</w:t>
-      </w:r>
-    </w:p>
-    <w:p>
-      <w:pPr>
-        <w:pStyle w:val="ListParagraph"/>
-        <w:numPr>
-          <w:ilvl w:val="0"/>
-          <w:numId w:val="1"/>
-        </w:numPr>
-      </w:pPr>
-      <w:r>
-        <w:t>Username – Name of the current user.</w:t>
-      </w:r>
-    </w:p>
-    <w:p>
-      <w:pPr>
-        <w:pStyle w:val="ListParagraph"/>
-        <w:numPr>
-          <w:ilvl w:val="0"/>
-          <w:numId w:val="1"/>
-        </w:numPr>
-      </w:pPr>
-      <w:r>
-        <w:t>Sequence ID – Unique ID of the sequence to run.</w:t>
-      </w:r>
-    </w:p>
-    <w:p>
-      <w:r>
-        <w:t>Returns:</w:t>
-      </w:r>
-    </w:p>
-    <w:p>
-      <w:pPr>
-        <w:pStyle w:val="ListParagraph"/>
-        <w:numPr>
-          <w:ilvl w:val="0"/>
-          <w:numId w:val="1"/>
-        </w:numPr>
-      </w:pPr>
-      <w:r>
-        <w:t>Result – Boolean value (true on success, false otherwise).</w:t>
-      </w:r>
-    </w:p>
-    <w:p>
-      <w:proofErr w:type="spellStart"/>
-      <w:proofErr w:type="gramStart"/>
-      <w:r>
-        <w:rPr>
-          <w:rFonts w:ascii="Courier New" w:hAnsi="Courier New" w:cs="Courier New"/>
-          <w:b/>
-        </w:rPr>
-        <w:t>AbortRun</w:t>
-      </w:r>
-      <w:proofErr w:type="spellEnd"/>
-      <w:r>
-        <w:rPr>
-          <w:rFonts w:ascii="Courier New" w:hAnsi="Courier New" w:cs="Courier New"/>
-          <w:b/>
-        </w:rPr>
-        <w:t>(</w:t>
-      </w:r>
-      <w:proofErr w:type="gramEnd"/>
-      <w:r>
-        <w:rPr>
-          <w:rFonts w:ascii="Courier New" w:hAnsi="Courier New" w:cs="Courier New"/>
-          <w:b/>
-        </w:rPr>
-        <w:t>)</w:t>
-      </w:r>
-      <w:r>
-        <w:t xml:space="preserve"> – Aborts the run that is in progress.</w:t>
-      </w:r>
-    </w:p>
-    <w:p>
-      <w:r>
-        <w:t>Parameters:</w:t>
-      </w:r>
-    </w:p>
-    <w:p>
-      <w:pPr>
-        <w:pStyle w:val="ListParagraph"/>
-        <w:numPr>
-          <w:ilvl w:val="0"/>
-          <w:numId w:val="1"/>
-        </w:numPr>
-      </w:pPr>
-      <w:r>
-        <w:t>Username – Name of the current user.</w:t>
-      </w:r>
-    </w:p>
-    <w:p>
-      <w:r>
-        <w:t>Returns:</w:t>
-      </w:r>
-    </w:p>
-    <w:p>
-      <w:pPr>
-        <w:pStyle w:val="ListParagraph"/>
-        <w:numPr>
-          <w:ilvl w:val="0"/>
-          <w:numId w:val="1"/>
-        </w:numPr>
-      </w:pPr>
-      <w:r>
-        <w:t>Result – Boolean value (true on success, false otherwise).</w:t>
-      </w:r>
-    </w:p>
-    <w:p>
-      <w:proofErr w:type="spellStart"/>
-      <w:proofErr w:type="gramStart"/>
-      <w:r>
-        <w:rPr>
-          <w:rFonts w:ascii="Courier New" w:hAnsi="Courier New" w:cs="Courier New"/>
-          <w:b/>
-        </w:rPr>
-        <w:t>ContinueRun</w:t>
-      </w:r>
-      <w:proofErr w:type="spellEnd"/>
-      <w:r>
-        <w:rPr>
-          <w:rFonts w:ascii="Courier New" w:hAnsi="Courier New" w:cs="Courier New"/>
-          <w:b/>
-        </w:rPr>
-        <w:t>(</w:t>
-      </w:r>
-      <w:proofErr w:type="gramEnd"/>
-      <w:r>
-        <w:rPr>
-          <w:rFonts w:ascii="Courier New" w:hAnsi="Courier New" w:cs="Courier New"/>
-          <w:b/>
-        </w:rPr>
-        <w:t>)</w:t>
-      </w:r>
-      <w:r>
-        <w:t xml:space="preserve"> – Continues the run that has paused for a Prompt or Install unit operation.</w:t>
-      </w:r>
-    </w:p>
-    <w:p>
-      <w:r>
-        <w:t>Parameters:</w:t>
-      </w:r>
-    </w:p>
-    <w:p>
-      <w:pPr>
-        <w:pStyle w:val="ListParagraph"/>
-        <w:numPr>
-          <w:ilvl w:val="0"/>
-          <w:numId w:val="1"/>
-        </w:numPr>
-      </w:pPr>
-      <w:r>
-        <w:t>Username – Name of the current user.</w:t>
-      </w:r>
-    </w:p>
-    <w:p>
-      <w:r>
-        <w:t>Returns:</w:t>
-      </w:r>
-    </w:p>
-    <w:p>
-      <w:pPr>
-        <w:pStyle w:val="ListParagraph"/>
-        <w:numPr>
-          <w:ilvl w:val="0"/>
-          <w:numId w:val="1"/>
-        </w:numPr>
-      </w:pPr>
-      <w:r>
-        <w:t>Result – Boolean value (true on success, false otherwise).</w:t>
-      </w:r>
-    </w:p>
-    <w:p>
-      <w:pPr>
-        <w:rPr>
-          <w:rFonts w:asciiTheme="majorHAnsi" w:eastAsiaTheme="majorEastAsia" w:hAnsiTheme="majorHAnsi" w:cstheme="majorBidi"/>
-          <w:b/>
-          <w:bCs/>
-          <w:color w:val="4F81BD" w:themeColor="accent1"/>
-          <w:sz w:val="26"/>
-          <w:szCs w:val="26"/>
-        </w:rPr>
-      </w:pPr>
-      <w:bookmarkStart w:id="22" w:name="_Toc296991192"/>
+      <w:bookmarkStart w:id="7" w:name="_Toc296991192"/>
       <w:r>
         <w:br w:type="page"/>
       </w:r>
@@ -6048,7 +3606,7 @@
         <w:lastRenderedPageBreak/>
         <w:t>Manual Run</w:t>
       </w:r>
-      <w:bookmarkEnd w:id="22"/>
+      <w:bookmarkEnd w:id="7"/>
     </w:p>
     <w:p>
       <w:proofErr w:type="spellStart"/>
@@ -9323,7 +6881,7 @@
 </file>
 
 <file path=customXml/itemProps1.xml><?xml version="1.0" encoding="utf-8"?>
-<ds:datastoreItem xmlns:ds="http://schemas.openxmlformats.org/officeDocument/2006/customXml" ds:itemID="{B37E1113-5046-4217-8A93-CAAAB8DAA630}">
+<ds:datastoreItem xmlns:ds="http://schemas.openxmlformats.org/officeDocument/2006/customXml" ds:itemID="{09FB313F-1114-47FE-9FA4-A6BCC8961FD8}">
   <ds:schemaRefs>
     <ds:schemaRef ds:uri="http://schemas.openxmlformats.org/officeDocument/2006/bibliography"/>
   </ds:schemaRefs>

</xml_diff>